<commit_message>
Added corridor map, GTFS data
</commit_message>
<xml_diff>
--- a/transit.docx
+++ b/transit.docx
@@ -1,6 +1,6 @@
 
 <file path=word/document.xml><?xml version="1.0" encoding="utf-8"?>
-<w:document xmlns:wpc="http://schemas.microsoft.com/office/word/2010/wordprocessingCanvas" xmlns:cx="http://schemas.microsoft.com/office/drawing/2014/chartex" xmlns:cx1="http://schemas.microsoft.com/office/drawing/2015/9/8/chartex" xmlns:mc="http://schemas.openxmlformats.org/markup-compatibility/2006" xmlns:o="urn:schemas-microsoft-com:office:office" xmlns:r="http://schemas.openxmlformats.org/officeDocument/2006/relationships" xmlns:m="http://schemas.openxmlformats.org/officeDocument/2006/math" xmlns:v="urn:schemas-microsoft-com:vml" xmlns:wp14="http://schemas.microsoft.com/office/word/2010/wordprocessingDrawing" xmlns:wp="http://schemas.openxmlformats.org/drawingml/2006/wordprocessingDrawing" xmlns:w10="urn:schemas-microsoft-com:office:word" xmlns:w="http://schemas.openxmlformats.org/wordprocessingml/2006/main" xmlns:w14="http://schemas.microsoft.com/office/word/2010/wordml" xmlns:w15="http://schemas.microsoft.com/office/word/2012/wordml" xmlns:w16se="http://schemas.microsoft.com/office/word/2015/wordml/symex" xmlns:wpg="http://schemas.microsoft.com/office/word/2010/wordprocessingGroup" xmlns:wpi="http://schemas.microsoft.com/office/word/2010/wordprocessingInk" xmlns:wne="http://schemas.microsoft.com/office/word/2006/wordml" xmlns:wps="http://schemas.microsoft.com/office/word/2010/wordprocessingShape" mc:Ignorable="w14 w15 w16se wp14">
+<w:document xmlns:wpc="http://schemas.microsoft.com/office/word/2010/wordprocessingCanvas" xmlns:mc="http://schemas.openxmlformats.org/markup-compatibility/2006" xmlns:o="urn:schemas-microsoft-com:office:office" xmlns:r="http://schemas.openxmlformats.org/officeDocument/2006/relationships" xmlns:m="http://schemas.openxmlformats.org/officeDocument/2006/math" xmlns:v="urn:schemas-microsoft-com:vml" xmlns:wp14="http://schemas.microsoft.com/office/word/2010/wordprocessingDrawing" xmlns:wp="http://schemas.openxmlformats.org/drawingml/2006/wordprocessingDrawing" xmlns:w10="urn:schemas-microsoft-com:office:word" xmlns:w="http://schemas.openxmlformats.org/wordprocessingml/2006/main" xmlns:w14="http://schemas.microsoft.com/office/word/2010/wordml" xmlns:wpg="http://schemas.microsoft.com/office/word/2010/wordprocessingGroup" xmlns:wpi="http://schemas.microsoft.com/office/word/2010/wordprocessingInk" xmlns:wne="http://schemas.microsoft.com/office/word/2006/wordml" xmlns:wps="http://schemas.microsoft.com/office/word/2010/wordprocessingShape" mc:Ignorable="w14 wp14">
   <w:body>
     <w:p>
       <w:pPr>
@@ -19,7 +19,7 @@
       </w:r>
     </w:p>
     <w:p>
-      <w:hyperlink r:id="rId6" w:history="1">
+      <w:hyperlink r:id="rId7" w:history="1">
         <w:r>
           <w:rPr>
             <w:color w:val="0000FF"/>
@@ -43,27 +43,13 @@
       </w:r>
     </w:p>
     <w:p>
-      <w:hyperlink r:id="rId7" w:history="1">
+      <w:hyperlink r:id="rId8" w:history="1">
         <w:r>
           <w:rPr>
             <w:color w:val="0000FF"/>
             <w:u w:val="single"/>
           </w:rPr>
-          <w:t>https://www.dccirculator.com</w:t>
-        </w:r>
-        <w:r>
-          <w:rPr>
-            <w:color w:val="0000FF"/>
-            <w:u w:val="single"/>
-          </w:rPr>
-          <w:t>/</w:t>
-        </w:r>
-        <w:r>
-          <w:rPr>
-            <w:color w:val="0000FF"/>
-            <w:u w:val="single"/>
-          </w:rPr>
-          <w:t>developer-resources/</w:t>
+          <w:t>https://www.dccirculator.com/developer-resources/</w:t>
         </w:r>
       </w:hyperlink>
     </w:p>
@@ -81,7 +67,7 @@
       </w:r>
     </w:p>
     <w:p>
-      <w:hyperlink r:id="rId8" w:history="1">
+      <w:hyperlink r:id="rId9" w:history="1">
         <w:r>
           <w:rPr>
             <w:color w:val="0000FF"/>
@@ -105,7 +91,7 @@
       </w:r>
     </w:p>
     <w:p>
-      <w:hyperlink r:id="rId9" w:history="1">
+      <w:hyperlink r:id="rId10" w:history="1">
         <w:r>
           <w:rPr>
             <w:color w:val="0000FF"/>
@@ -129,7 +115,7 @@
       </w:r>
     </w:p>
     <w:p>
-      <w:hyperlink r:id="rId10" w:history="1">
+      <w:hyperlink r:id="rId11" w:history="1">
         <w:r>
           <w:rPr>
             <w:color w:val="0000FF"/>
@@ -149,11 +135,229 @@
         <w:pStyle w:val="Heading4"/>
       </w:pPr>
       <w:r>
+        <w:t>Dash (Alexandria)</w:t>
+      </w:r>
+    </w:p>
+    <w:p>
+      <w:hyperlink r:id="rId12" w:history="1">
+        <w:r>
+          <w:rPr>
+            <w:color w:val="0000FF"/>
+            <w:u w:val="single"/>
+          </w:rPr>
+          <w:t>https://transitfeeds.com/p/alexandria-transit-company/423</w:t>
+        </w:r>
+      </w:hyperlink>
+    </w:p>
+    <w:p>
+      <w:r>
+        <w:t>Static</w:t>
+      </w:r>
+    </w:p>
+    <w:p>
+      <w:pPr>
+        <w:pStyle w:val="Heading4"/>
+      </w:pPr>
+      <w:r>
+        <w:t>Fairfax Connector</w:t>
+      </w:r>
+    </w:p>
+    <w:p>
+      <w:hyperlink r:id="rId13" w:history="1">
+        <w:r>
+          <w:rPr>
+            <w:color w:val="0000FF"/>
+            <w:u w:val="single"/>
+          </w:rPr>
+          <w:t>https://transitfeeds.com/p/fairfax-connector/295</w:t>
+        </w:r>
+      </w:hyperlink>
+    </w:p>
+    <w:p>
+      <w:r>
+        <w:t>Static</w:t>
+      </w:r>
+    </w:p>
+    <w:p>
+      <w:pPr>
+        <w:pStyle w:val="Heading4"/>
+      </w:pPr>
+      <w:r>
+        <w:t>Fairfax CUE</w:t>
+      </w:r>
+    </w:p>
+    <w:p>
+      <w:pPr>
+        <w:pStyle w:val="Heading4"/>
+        <w:rPr>
+          <w:rFonts w:eastAsiaTheme="minorHAnsi" w:cstheme="minorBidi"/>
+          <w:b w:val="0"/>
+          <w:iCs w:val="0"/>
+          <w:sz w:val="22"/>
+        </w:rPr>
+      </w:pPr>
+      <w:hyperlink r:id="rId14" w:history="1">
+        <w:r>
+          <w:rPr>
+            <w:rFonts w:eastAsiaTheme="minorHAnsi" w:cstheme="minorBidi"/>
+            <w:b w:val="0"/>
+            <w:iCs w:val="0"/>
+            <w:color w:val="0000FF"/>
+            <w:sz w:val="22"/>
+            <w:u w:val="single"/>
+          </w:rPr>
+          <w:t>https://transitfeeds.com/p/fairfax-cue/1042</w:t>
+        </w:r>
+      </w:hyperlink>
+    </w:p>
+    <w:p>
+      <w:r>
+        <w:t>Static</w:t>
+      </w:r>
+    </w:p>
+    <w:p>
+      <w:pPr>
+        <w:pStyle w:val="Heading4"/>
+      </w:pPr>
+      <w:r>
+        <w:t>Potomac and Rappahannock Transportation Commission</w:t>
+      </w:r>
+      <w:r>
+        <w:t xml:space="preserve"> (Woodbridge)</w:t>
+      </w:r>
+    </w:p>
+    <w:p>
+      <w:hyperlink r:id="rId15" w:history="1">
+        <w:r>
+          <w:rPr>
+            <w:color w:val="0000FF"/>
+            <w:u w:val="single"/>
+          </w:rPr>
+          <w:t>https://transitfeeds.com/p/prtc</w:t>
+        </w:r>
+      </w:hyperlink>
+    </w:p>
+    <w:p>
+      <w:r>
+        <w:t>Static</w:t>
+      </w:r>
+      <w:bookmarkStart w:id="0" w:name="_GoBack"/>
+      <w:bookmarkEnd w:id="0"/>
+    </w:p>
+    <w:p>
+      <w:pPr>
+        <w:pStyle w:val="Heading4"/>
+      </w:pPr>
+      <w:r>
+        <w:t>Loudoun County Transit</w:t>
+      </w:r>
+    </w:p>
+    <w:p>
+      <w:hyperlink r:id="rId16" w:history="1">
+        <w:r>
+          <w:rPr>
+            <w:color w:val="0000FF"/>
+            <w:u w:val="single"/>
+          </w:rPr>
+          <w:t>https://www.loudoun.gov/1937/Transportation</w:t>
+        </w:r>
+      </w:hyperlink>
+    </w:p>
+    <w:p>
+      <w:r>
+        <w:t>Doesn’t seem to exist</w:t>
+      </w:r>
+    </w:p>
+    <w:p/>
+    <w:p>
+      <w:pPr>
+        <w:pStyle w:val="Heading4"/>
+      </w:pPr>
+      <w:r>
+        <w:t>The Bus (PG County)</w:t>
+      </w:r>
+    </w:p>
+    <w:p>
+      <w:hyperlink r:id="rId17" w:history="1">
+        <w:r>
+          <w:rPr>
+            <w:color w:val="0000FF"/>
+            <w:u w:val="single"/>
+          </w:rPr>
+          <w:t>https://transitfeeds.com/p/prince-georges-county-thebus/1052</w:t>
+        </w:r>
+      </w:hyperlink>
+    </w:p>
+    <w:p>
+      <w:r>
+        <w:t>Static</w:t>
+      </w:r>
+    </w:p>
+    <w:p/>
+    <w:p>
+      <w:pPr>
+        <w:pStyle w:val="Heading4"/>
+      </w:pPr>
+      <w:r>
+        <w:t>Montgomery County</w:t>
+      </w:r>
+    </w:p>
+    <w:p>
+      <w:hyperlink r:id="rId18" w:history="1">
+        <w:r>
+          <w:rPr>
+            <w:color w:val="0000FF"/>
+            <w:u w:val="single"/>
+          </w:rPr>
+          <w:t>https://transitfeeds.com/p/montgomery-county-department-of-transportation</w:t>
+        </w:r>
+      </w:hyperlink>
+    </w:p>
+    <w:p>
+      <w:r>
+        <w:t>Static</w:t>
+      </w:r>
+    </w:p>
+    <w:p/>
+    <w:p>
+      <w:pPr>
+        <w:pStyle w:val="Heading4"/>
+      </w:pPr>
+      <w:r>
+        <w:t>Central Maryland Regional Transit (Laurel)</w:t>
+      </w:r>
+    </w:p>
+    <w:p>
+      <w:hyperlink r:id="rId19" w:history="1">
+        <w:r>
+          <w:rPr>
+            <w:color w:val="0000FF"/>
+            <w:u w:val="single"/>
+          </w:rPr>
+          <w:t>https://transitfeeds.com/p/central-maryland-regional-transit</w:t>
+        </w:r>
+      </w:hyperlink>
+    </w:p>
+    <w:p>
+      <w:r>
+        <w:t>Static</w:t>
+      </w:r>
+    </w:p>
+    <w:p>
+      <w:r>
+        <w:t>24</w:t>
+      </w:r>
+    </w:p>
+    <w:p>
+      <w:pPr>
+        <w:pStyle w:val="Heading4"/>
+      </w:pPr>
+      <w:r>
         <w:t>VRE</w:t>
       </w:r>
     </w:p>
     <w:p>
-      <w:hyperlink r:id="rId11" w:history="1">
+      <w:hyperlink r:id="rId20" w:history="1">
         <w:r>
           <w:rPr>
             <w:color w:val="0000FF"/>
@@ -177,7 +381,7 @@
       </w:r>
     </w:p>
     <w:p>
-      <w:hyperlink r:id="rId12" w:history="1">
+      <w:hyperlink r:id="rId21" w:history="1">
         <w:r>
           <w:rPr>
             <w:color w:val="0000FF"/>
@@ -228,8 +432,6 @@
       <w:pPr>
         <w:pStyle w:val="Heading3"/>
       </w:pPr>
-      <w:bookmarkStart w:id="0" w:name="_GoBack"/>
-      <w:bookmarkEnd w:id="0"/>
     </w:p>
     <w:sectPr>
       <w:pgSz w:w="12240" w:h="15840"/>
@@ -242,8 +444,8 @@
 </file>
 
 <file path=word/numbering.xml><?xml version="1.0" encoding="utf-8"?>
-<w:numbering xmlns:wpc="http://schemas.microsoft.com/office/word/2010/wordprocessingCanvas" xmlns:cx="http://schemas.microsoft.com/office/drawing/2014/chartex" xmlns:cx1="http://schemas.microsoft.com/office/drawing/2015/9/8/chartex" xmlns:mc="http://schemas.openxmlformats.org/markup-compatibility/2006" xmlns:o="urn:schemas-microsoft-com:office:office" xmlns:r="http://schemas.openxmlformats.org/officeDocument/2006/relationships" xmlns:m="http://schemas.openxmlformats.org/officeDocument/2006/math" xmlns:v="urn:schemas-microsoft-com:vml" xmlns:wp14="http://schemas.microsoft.com/office/word/2010/wordprocessingDrawing" xmlns:wp="http://schemas.openxmlformats.org/drawingml/2006/wordprocessingDrawing" xmlns:w10="urn:schemas-microsoft-com:office:word" xmlns:w="http://schemas.openxmlformats.org/wordprocessingml/2006/main" xmlns:w14="http://schemas.microsoft.com/office/word/2010/wordml" xmlns:w15="http://schemas.microsoft.com/office/word/2012/wordml" xmlns:w16se="http://schemas.microsoft.com/office/word/2015/wordml/symex" xmlns:wpg="http://schemas.microsoft.com/office/word/2010/wordprocessingGroup" xmlns:wpi="http://schemas.microsoft.com/office/word/2010/wordprocessingInk" xmlns:wne="http://schemas.microsoft.com/office/word/2006/wordml" xmlns:wps="http://schemas.microsoft.com/office/word/2010/wordprocessingShape" mc:Ignorable="w14 w15 w16se wp14">
-  <w:abstractNum w:abstractNumId="0" w15:restartNumberingAfterBreak="0">
+<w:numbering xmlns:wpc="http://schemas.microsoft.com/office/word/2010/wordprocessingCanvas" xmlns:mc="http://schemas.openxmlformats.org/markup-compatibility/2006" xmlns:o="urn:schemas-microsoft-com:office:office" xmlns:r="http://schemas.openxmlformats.org/officeDocument/2006/relationships" xmlns:m="http://schemas.openxmlformats.org/officeDocument/2006/math" xmlns:v="urn:schemas-microsoft-com:vml" xmlns:wp14="http://schemas.microsoft.com/office/word/2010/wordprocessingDrawing" xmlns:wp="http://schemas.openxmlformats.org/drawingml/2006/wordprocessingDrawing" xmlns:w10="urn:schemas-microsoft-com:office:word" xmlns:w="http://schemas.openxmlformats.org/wordprocessingml/2006/main" xmlns:w14="http://schemas.microsoft.com/office/word/2010/wordml" xmlns:wpg="http://schemas.microsoft.com/office/word/2010/wordprocessingGroup" xmlns:wpi="http://schemas.microsoft.com/office/word/2010/wordprocessingInk" xmlns:wne="http://schemas.microsoft.com/office/word/2006/wordml" xmlns:wps="http://schemas.microsoft.com/office/word/2010/wordprocessingShape" mc:Ignorable="w14 wp14">
+  <w:abstractNum w:abstractNumId="0">
     <w:nsid w:val="FFFFFF7C"/>
     <w:multiLevelType w:val="singleLevel"/>
     <w:tmpl w:val="9DB6D4C8"/>
@@ -260,7 +462,7 @@
       </w:pPr>
     </w:lvl>
   </w:abstractNum>
-  <w:abstractNum w:abstractNumId="1" w15:restartNumberingAfterBreak="0">
+  <w:abstractNum w:abstractNumId="1">
     <w:nsid w:val="FFFFFF7D"/>
     <w:multiLevelType w:val="singleLevel"/>
     <w:tmpl w:val="A4DAAE24"/>
@@ -277,7 +479,7 @@
       </w:pPr>
     </w:lvl>
   </w:abstractNum>
-  <w:abstractNum w:abstractNumId="2" w15:restartNumberingAfterBreak="0">
+  <w:abstractNum w:abstractNumId="2">
     <w:nsid w:val="FFFFFF7E"/>
     <w:multiLevelType w:val="singleLevel"/>
     <w:tmpl w:val="56C88DA2"/>
@@ -294,7 +496,7 @@
       </w:pPr>
     </w:lvl>
   </w:abstractNum>
-  <w:abstractNum w:abstractNumId="3" w15:restartNumberingAfterBreak="0">
+  <w:abstractNum w:abstractNumId="3">
     <w:nsid w:val="FFFFFF7F"/>
     <w:multiLevelType w:val="singleLevel"/>
     <w:tmpl w:val="0B5AE9C4"/>
@@ -311,7 +513,7 @@
       </w:pPr>
     </w:lvl>
   </w:abstractNum>
-  <w:abstractNum w:abstractNumId="4" w15:restartNumberingAfterBreak="0">
+  <w:abstractNum w:abstractNumId="4">
     <w:nsid w:val="FFFFFF80"/>
     <w:multiLevelType w:val="singleLevel"/>
     <w:tmpl w:val="D7568DE6"/>
@@ -331,7 +533,7 @@
       </w:rPr>
     </w:lvl>
   </w:abstractNum>
-  <w:abstractNum w:abstractNumId="5" w15:restartNumberingAfterBreak="0">
+  <w:abstractNum w:abstractNumId="5">
     <w:nsid w:val="FFFFFF81"/>
     <w:multiLevelType w:val="singleLevel"/>
     <w:tmpl w:val="84D20108"/>
@@ -351,7 +553,7 @@
       </w:rPr>
     </w:lvl>
   </w:abstractNum>
-  <w:abstractNum w:abstractNumId="6" w15:restartNumberingAfterBreak="0">
+  <w:abstractNum w:abstractNumId="6">
     <w:nsid w:val="FFFFFF82"/>
     <w:multiLevelType w:val="singleLevel"/>
     <w:tmpl w:val="BFE06E50"/>
@@ -371,7 +573,7 @@
       </w:rPr>
     </w:lvl>
   </w:abstractNum>
-  <w:abstractNum w:abstractNumId="7" w15:restartNumberingAfterBreak="0">
+  <w:abstractNum w:abstractNumId="7">
     <w:nsid w:val="FFFFFF83"/>
     <w:multiLevelType w:val="singleLevel"/>
     <w:tmpl w:val="C388EC32"/>
@@ -391,7 +593,7 @@
       </w:rPr>
     </w:lvl>
   </w:abstractNum>
-  <w:abstractNum w:abstractNumId="8" w15:restartNumberingAfterBreak="0">
+  <w:abstractNum w:abstractNumId="8">
     <w:nsid w:val="FFFFFF88"/>
     <w:multiLevelType w:val="singleLevel"/>
     <w:tmpl w:val="7576CBB0"/>
@@ -408,7 +610,7 @@
       </w:pPr>
     </w:lvl>
   </w:abstractNum>
-  <w:abstractNum w:abstractNumId="9" w15:restartNumberingAfterBreak="0">
+  <w:abstractNum w:abstractNumId="9">
     <w:nsid w:val="FFFFFF89"/>
     <w:multiLevelType w:val="singleLevel"/>
     <w:tmpl w:val="D7C8D072"/>
@@ -462,7 +664,7 @@
 </file>
 
 <file path=word/styles.xml><?xml version="1.0" encoding="utf-8"?>
-<w:styles xmlns:mc="http://schemas.openxmlformats.org/markup-compatibility/2006" xmlns:r="http://schemas.openxmlformats.org/officeDocument/2006/relationships" xmlns:w="http://schemas.openxmlformats.org/wordprocessingml/2006/main" xmlns:w14="http://schemas.microsoft.com/office/word/2010/wordml" xmlns:w15="http://schemas.microsoft.com/office/word/2012/wordml" xmlns:w16se="http://schemas.microsoft.com/office/word/2015/wordml/symex" mc:Ignorable="w14 w15 w16se">
+<w:styles xmlns:mc="http://schemas.openxmlformats.org/markup-compatibility/2006" xmlns:r="http://schemas.openxmlformats.org/officeDocument/2006/relationships" xmlns:w="http://schemas.openxmlformats.org/wordprocessingml/2006/main" xmlns:w14="http://schemas.microsoft.com/office/word/2010/wordml" mc:Ignorable="w14">
   <w:docDefaults>
     <w:rPrDefault>
       <w:rPr>
@@ -478,385 +680,140 @@
       </w:pPr>
     </w:pPrDefault>
   </w:docDefaults>
-  <w:latentStyles w:defLockedState="0" w:defUIPriority="99" w:defSemiHidden="0" w:defUnhideWhenUsed="0" w:defQFormat="0" w:count="371">
-    <w:lsdException w:name="Normal" w:uiPriority="4" w:qFormat="1"/>
-    <w:lsdException w:name="heading 1" w:uiPriority="0" w:qFormat="1"/>
-    <w:lsdException w:name="heading 2" w:semiHidden="1" w:uiPriority="1" w:unhideWhenUsed="1" w:qFormat="1"/>
-    <w:lsdException w:name="heading 3" w:semiHidden="1" w:uiPriority="2" w:unhideWhenUsed="1" w:qFormat="1"/>
-    <w:lsdException w:name="heading 4" w:semiHidden="1" w:uiPriority="3" w:unhideWhenUsed="1" w:qFormat="1"/>
-    <w:lsdException w:name="heading 5" w:semiHidden="1" w:unhideWhenUsed="1" w:qFormat="1"/>
-    <w:lsdException w:name="heading 6" w:semiHidden="1" w:unhideWhenUsed="1" w:qFormat="1"/>
-    <w:lsdException w:name="heading 7" w:semiHidden="1" w:unhideWhenUsed="1" w:qFormat="1"/>
-    <w:lsdException w:name="heading 8" w:semiHidden="1" w:unhideWhenUsed="1" w:qFormat="1"/>
-    <w:lsdException w:name="heading 9" w:semiHidden="1" w:unhideWhenUsed="1" w:qFormat="1"/>
-    <w:lsdException w:name="index 1" w:semiHidden="1" w:unhideWhenUsed="1"/>
-    <w:lsdException w:name="index 2" w:semiHidden="1" w:unhideWhenUsed="1"/>
-    <w:lsdException w:name="index 3" w:semiHidden="1" w:unhideWhenUsed="1"/>
-    <w:lsdException w:name="index 4" w:semiHidden="1" w:unhideWhenUsed="1"/>
-    <w:lsdException w:name="index 5" w:semiHidden="1" w:unhideWhenUsed="1"/>
-    <w:lsdException w:name="index 6" w:semiHidden="1" w:unhideWhenUsed="1"/>
-    <w:lsdException w:name="index 7" w:semiHidden="1" w:unhideWhenUsed="1"/>
-    <w:lsdException w:name="index 8" w:semiHidden="1" w:unhideWhenUsed="1"/>
-    <w:lsdException w:name="index 9" w:semiHidden="1" w:unhideWhenUsed="1"/>
-    <w:lsdException w:name="toc 1" w:semiHidden="1" w:unhideWhenUsed="1"/>
-    <w:lsdException w:name="toc 2" w:semiHidden="1" w:unhideWhenUsed="1"/>
-    <w:lsdException w:name="toc 3" w:semiHidden="1" w:unhideWhenUsed="1"/>
-    <w:lsdException w:name="toc 4" w:semiHidden="1" w:unhideWhenUsed="1"/>
-    <w:lsdException w:name="toc 5" w:semiHidden="1" w:unhideWhenUsed="1"/>
-    <w:lsdException w:name="toc 6" w:semiHidden="1" w:unhideWhenUsed="1"/>
-    <w:lsdException w:name="toc 7" w:semiHidden="1" w:unhideWhenUsed="1"/>
-    <w:lsdException w:name="toc 8" w:semiHidden="1" w:unhideWhenUsed="1"/>
-    <w:lsdException w:name="toc 9" w:semiHidden="1" w:unhideWhenUsed="1"/>
-    <w:lsdException w:name="Normal Indent" w:semiHidden="1" w:unhideWhenUsed="1"/>
-    <w:lsdException w:name="footnote text" w:semiHidden="1" w:unhideWhenUsed="1"/>
-    <w:lsdException w:name="annotation text" w:semiHidden="1" w:unhideWhenUsed="1"/>
-    <w:lsdException w:name="header" w:semiHidden="1" w:unhideWhenUsed="1"/>
-    <w:lsdException w:name="footer" w:semiHidden="1" w:unhideWhenUsed="1"/>
-    <w:lsdException w:name="index heading" w:semiHidden="1" w:unhideWhenUsed="1"/>
-    <w:lsdException w:name="caption" w:semiHidden="1" w:unhideWhenUsed="1" w:qFormat="1"/>
-    <w:lsdException w:name="table of figures" w:semiHidden="1" w:unhideWhenUsed="1"/>
-    <w:lsdException w:name="envelope address" w:semiHidden="1" w:unhideWhenUsed="1"/>
-    <w:lsdException w:name="envelope return" w:semiHidden="1" w:unhideWhenUsed="1"/>
-    <w:lsdException w:name="footnote reference" w:semiHidden="1" w:unhideWhenUsed="1"/>
-    <w:lsdException w:name="annotation reference" w:semiHidden="1" w:unhideWhenUsed="1"/>
-    <w:lsdException w:name="line number" w:semiHidden="1" w:unhideWhenUsed="1"/>
-    <w:lsdException w:name="page number" w:semiHidden="1" w:unhideWhenUsed="1"/>
-    <w:lsdException w:name="endnote reference" w:semiHidden="1" w:unhideWhenUsed="1"/>
-    <w:lsdException w:name="endnote text" w:semiHidden="1" w:unhideWhenUsed="1"/>
-    <w:lsdException w:name="table of authorities" w:semiHidden="1" w:unhideWhenUsed="1"/>
-    <w:lsdException w:name="macro" w:semiHidden="1" w:unhideWhenUsed="1"/>
-    <w:lsdException w:name="toa heading" w:semiHidden="1" w:unhideWhenUsed="1"/>
-    <w:lsdException w:name="List" w:semiHidden="1" w:unhideWhenUsed="1"/>
-    <w:lsdException w:name="List Bullet" w:semiHidden="1" w:unhideWhenUsed="1"/>
-    <w:lsdException w:name="List Number" w:semiHidden="1" w:unhideWhenUsed="1"/>
-    <w:lsdException w:name="List 2" w:semiHidden="1" w:unhideWhenUsed="1"/>
-    <w:lsdException w:name="List 3" w:semiHidden="1" w:unhideWhenUsed="1"/>
-    <w:lsdException w:name="List 4" w:semiHidden="1" w:unhideWhenUsed="1"/>
-    <w:lsdException w:name="List 5" w:semiHidden="1" w:unhideWhenUsed="1"/>
-    <w:lsdException w:name="List Bullet 2" w:semiHidden="1" w:unhideWhenUsed="1"/>
-    <w:lsdException w:name="List Bullet 3" w:semiHidden="1" w:unhideWhenUsed="1"/>
-    <w:lsdException w:name="List Bullet 4" w:semiHidden="1" w:unhideWhenUsed="1"/>
-    <w:lsdException w:name="List Bullet 5" w:semiHidden="1" w:unhideWhenUsed="1"/>
-    <w:lsdException w:name="List Number 2" w:semiHidden="1" w:unhideWhenUsed="1"/>
-    <w:lsdException w:name="List Number 3" w:semiHidden="1" w:unhideWhenUsed="1"/>
-    <w:lsdException w:name="List Number 4" w:semiHidden="1" w:unhideWhenUsed="1"/>
-    <w:lsdException w:name="List Number 5" w:semiHidden="1" w:unhideWhenUsed="1"/>
-    <w:lsdException w:name="Title" w:semiHidden="1" w:unhideWhenUsed="1" w:qFormat="1"/>
-    <w:lsdException w:name="Closing" w:semiHidden="1" w:unhideWhenUsed="1"/>
-    <w:lsdException w:name="Signature" w:semiHidden="1" w:unhideWhenUsed="1"/>
-    <w:lsdException w:name="Default Paragraph Font" w:semiHidden="1" w:uiPriority="1" w:unhideWhenUsed="1"/>
-    <w:lsdException w:name="Body Text" w:semiHidden="1" w:unhideWhenUsed="1"/>
-    <w:lsdException w:name="Body Text Indent" w:semiHidden="1" w:unhideWhenUsed="1"/>
-    <w:lsdException w:name="List Continue" w:semiHidden="1" w:unhideWhenUsed="1"/>
-    <w:lsdException w:name="List Continue 2" w:semiHidden="1" w:unhideWhenUsed="1"/>
-    <w:lsdException w:name="List Continue 3" w:semiHidden="1" w:unhideWhenUsed="1"/>
-    <w:lsdException w:name="List Continue 4" w:semiHidden="1" w:unhideWhenUsed="1"/>
-    <w:lsdException w:name="List Continue 5" w:semiHidden="1" w:unhideWhenUsed="1"/>
-    <w:lsdException w:name="Message Header" w:semiHidden="1" w:unhideWhenUsed="1"/>
-    <w:lsdException w:name="Subtitle" w:semiHidden="1" w:unhideWhenUsed="1" w:qFormat="1"/>
-    <w:lsdException w:name="Salutation" w:semiHidden="1" w:unhideWhenUsed="1"/>
-    <w:lsdException w:name="Date" w:semiHidden="1" w:unhideWhenUsed="1"/>
-    <w:lsdException w:name="Body Text First Indent" w:semiHidden="1" w:unhideWhenUsed="1"/>
-    <w:lsdException w:name="Body Text First Indent 2" w:semiHidden="1" w:unhideWhenUsed="1"/>
-    <w:lsdException w:name="Note Heading" w:semiHidden="1" w:unhideWhenUsed="1"/>
-    <w:lsdException w:name="Body Text 2" w:semiHidden="1" w:unhideWhenUsed="1"/>
-    <w:lsdException w:name="Body Text 3" w:semiHidden="1" w:unhideWhenUsed="1"/>
-    <w:lsdException w:name="Body Text Indent 2" w:semiHidden="1" w:unhideWhenUsed="1"/>
-    <w:lsdException w:name="Body Text Indent 3" w:semiHidden="1" w:unhideWhenUsed="1"/>
-    <w:lsdException w:name="Block Text" w:semiHidden="1" w:unhideWhenUsed="1"/>
-    <w:lsdException w:name="Hyperlink" w:semiHidden="1" w:unhideWhenUsed="1"/>
-    <w:lsdException w:name="FollowedHyperlink" w:semiHidden="1" w:unhideWhenUsed="1"/>
-    <w:lsdException w:name="Strong" w:semiHidden="1" w:unhideWhenUsed="1" w:qFormat="1"/>
-    <w:lsdException w:name="Emphasis" w:uiPriority="7" w:qFormat="1"/>
-    <w:lsdException w:name="Document Map" w:semiHidden="1" w:unhideWhenUsed="1"/>
-    <w:lsdException w:name="Plain Text" w:semiHidden="1" w:unhideWhenUsed="1"/>
-    <w:lsdException w:name="E-mail Signature" w:semiHidden="1" w:unhideWhenUsed="1"/>
-    <w:lsdException w:name="HTML Top of Form" w:semiHidden="1" w:unhideWhenUsed="1"/>
-    <w:lsdException w:name="HTML Bottom of Form" w:semiHidden="1" w:unhideWhenUsed="1"/>
-    <w:lsdException w:name="Normal (Web)" w:semiHidden="1" w:unhideWhenUsed="1"/>
-    <w:lsdException w:name="HTML Acronym" w:semiHidden="1" w:unhideWhenUsed="1"/>
-    <w:lsdException w:name="HTML Address" w:semiHidden="1" w:unhideWhenUsed="1"/>
-    <w:lsdException w:name="HTML Cite" w:semiHidden="1" w:unhideWhenUsed="1"/>
-    <w:lsdException w:name="HTML Code" w:semiHidden="1" w:unhideWhenUsed="1"/>
-    <w:lsdException w:name="HTML Definition" w:semiHidden="1" w:unhideWhenUsed="1"/>
-    <w:lsdException w:name="HTML Keyboard" w:semiHidden="1" w:unhideWhenUsed="1"/>
-    <w:lsdException w:name="HTML Preformatted" w:semiHidden="1" w:unhideWhenUsed="1"/>
-    <w:lsdException w:name="HTML Sample" w:semiHidden="1" w:unhideWhenUsed="1"/>
-    <w:lsdException w:name="HTML Typewriter" w:semiHidden="1" w:unhideWhenUsed="1"/>
-    <w:lsdException w:name="HTML Variable" w:semiHidden="1" w:unhideWhenUsed="1"/>
-    <w:lsdException w:name="Normal Table" w:semiHidden="1" w:unhideWhenUsed="1"/>
-    <w:lsdException w:name="annotation subject" w:semiHidden="1" w:unhideWhenUsed="1"/>
-    <w:lsdException w:name="No List" w:semiHidden="1" w:unhideWhenUsed="1"/>
-    <w:lsdException w:name="Outline List 1" w:semiHidden="1" w:unhideWhenUsed="1"/>
-    <w:lsdException w:name="Outline List 2" w:semiHidden="1" w:unhideWhenUsed="1"/>
-    <w:lsdException w:name="Outline List 3" w:semiHidden="1" w:unhideWhenUsed="1"/>
-    <w:lsdException w:name="Table Simple 1" w:semiHidden="1" w:unhideWhenUsed="1"/>
-    <w:lsdException w:name="Table Simple 2" w:semiHidden="1" w:unhideWhenUsed="1"/>
-    <w:lsdException w:name="Table Simple 3" w:semiHidden="1" w:unhideWhenUsed="1"/>
-    <w:lsdException w:name="Table Classic 1" w:semiHidden="1" w:unhideWhenUsed="1"/>
-    <w:lsdException w:name="Table Classic 2" w:semiHidden="1" w:unhideWhenUsed="1"/>
-    <w:lsdException w:name="Table Classic 3" w:semiHidden="1" w:unhideWhenUsed="1"/>
-    <w:lsdException w:name="Table Classic 4" w:semiHidden="1" w:unhideWhenUsed="1"/>
-    <w:lsdException w:name="Table Colorful 1" w:semiHidden="1" w:unhideWhenUsed="1"/>
-    <w:lsdException w:name="Table Colorful 2" w:semiHidden="1" w:unhideWhenUsed="1"/>
-    <w:lsdException w:name="Table Colorful 3" w:semiHidden="1" w:unhideWhenUsed="1"/>
-    <w:lsdException w:name="Table Columns 1" w:semiHidden="1" w:unhideWhenUsed="1"/>
-    <w:lsdException w:name="Table Columns 2" w:semiHidden="1" w:unhideWhenUsed="1"/>
-    <w:lsdException w:name="Table Columns 3" w:semiHidden="1" w:unhideWhenUsed="1"/>
-    <w:lsdException w:name="Table Columns 4" w:semiHidden="1" w:unhideWhenUsed="1"/>
-    <w:lsdException w:name="Table Columns 5" w:semiHidden="1" w:unhideWhenUsed="1"/>
-    <w:lsdException w:name="Table Grid 1" w:semiHidden="1" w:unhideWhenUsed="1"/>
-    <w:lsdException w:name="Table Grid 2" w:semiHidden="1" w:unhideWhenUsed="1"/>
-    <w:lsdException w:name="Table Grid 3" w:semiHidden="1" w:unhideWhenUsed="1"/>
-    <w:lsdException w:name="Table Grid 4" w:semiHidden="1" w:unhideWhenUsed="1"/>
-    <w:lsdException w:name="Table Grid 5" w:semiHidden="1" w:unhideWhenUsed="1"/>
-    <w:lsdException w:name="Table Grid 6" w:semiHidden="1" w:unhideWhenUsed="1"/>
-    <w:lsdException w:name="Table Grid 7" w:semiHidden="1" w:unhideWhenUsed="1"/>
-    <w:lsdException w:name="Table Grid 8" w:semiHidden="1" w:unhideWhenUsed="1"/>
-    <w:lsdException w:name="Table List 1" w:semiHidden="1" w:unhideWhenUsed="1"/>
-    <w:lsdException w:name="Table List 2" w:semiHidden="1" w:unhideWhenUsed="1"/>
-    <w:lsdException w:name="Table List 3" w:semiHidden="1" w:unhideWhenUsed="1"/>
-    <w:lsdException w:name="Table List 4" w:semiHidden="1" w:unhideWhenUsed="1"/>
-    <w:lsdException w:name="Table List 5" w:semiHidden="1" w:unhideWhenUsed="1"/>
-    <w:lsdException w:name="Table List 6" w:semiHidden="1" w:unhideWhenUsed="1"/>
-    <w:lsdException w:name="Table List 7" w:semiHidden="1" w:unhideWhenUsed="1"/>
-    <w:lsdException w:name="Table List 8" w:semiHidden="1" w:unhideWhenUsed="1"/>
-    <w:lsdException w:name="Table 3D effects 1" w:semiHidden="1" w:unhideWhenUsed="1"/>
-    <w:lsdException w:name="Table 3D effects 2" w:semiHidden="1" w:unhideWhenUsed="1"/>
-    <w:lsdException w:name="Table 3D effects 3" w:semiHidden="1" w:unhideWhenUsed="1"/>
-    <w:lsdException w:name="Table Contemporary" w:semiHidden="1" w:unhideWhenUsed="1"/>
-    <w:lsdException w:name="Table Elegant" w:semiHidden="1" w:unhideWhenUsed="1"/>
-    <w:lsdException w:name="Table Professional" w:semiHidden="1" w:unhideWhenUsed="1"/>
-    <w:lsdException w:name="Table Subtle 1" w:semiHidden="1" w:unhideWhenUsed="1"/>
-    <w:lsdException w:name="Table Subtle 2" w:semiHidden="1" w:unhideWhenUsed="1"/>
-    <w:lsdException w:name="Table Web 1" w:semiHidden="1" w:unhideWhenUsed="1"/>
-    <w:lsdException w:name="Table Web 2" w:semiHidden="1" w:unhideWhenUsed="1"/>
-    <w:lsdException w:name="Table Web 3" w:semiHidden="1" w:unhideWhenUsed="1"/>
-    <w:lsdException w:name="Balloon Text" w:semiHidden="1" w:unhideWhenUsed="1"/>
-    <w:lsdException w:name="Table Grid" w:uiPriority="39"/>
-    <w:lsdException w:name="Table Theme" w:semiHidden="1" w:unhideWhenUsed="1"/>
-    <w:lsdException w:name="Placeholder Text" w:semiHidden="1" w:unhideWhenUsed="1"/>
-    <w:lsdException w:name="No Spacing" w:semiHidden="1" w:unhideWhenUsed="1" w:qFormat="1"/>
-    <w:lsdException w:name="Light Shading" w:uiPriority="60"/>
-    <w:lsdException w:name="Light List" w:uiPriority="61"/>
-    <w:lsdException w:name="Light Grid" w:uiPriority="62"/>
-    <w:lsdException w:name="Medium Shading 1" w:uiPriority="63"/>
-    <w:lsdException w:name="Medium Shading 2" w:uiPriority="64"/>
-    <w:lsdException w:name="Medium List 1" w:uiPriority="65"/>
-    <w:lsdException w:name="Medium List 2" w:uiPriority="66"/>
-    <w:lsdException w:name="Medium Grid 1" w:uiPriority="67"/>
-    <w:lsdException w:name="Medium Grid 2" w:uiPriority="68"/>
-    <w:lsdException w:name="Medium Grid 3" w:uiPriority="69"/>
-    <w:lsdException w:name="Dark List" w:uiPriority="70"/>
-    <w:lsdException w:name="Colorful Shading" w:uiPriority="71"/>
-    <w:lsdException w:name="Colorful List" w:uiPriority="72"/>
-    <w:lsdException w:name="Colorful Grid" w:uiPriority="73"/>
-    <w:lsdException w:name="Light Shading Accent 1" w:uiPriority="60"/>
-    <w:lsdException w:name="Light List Accent 1" w:uiPriority="61"/>
-    <w:lsdException w:name="Light Grid Accent 1" w:uiPriority="62"/>
-    <w:lsdException w:name="Medium Shading 1 Accent 1" w:uiPriority="63"/>
-    <w:lsdException w:name="Medium Shading 2 Accent 1" w:uiPriority="64"/>
-    <w:lsdException w:name="Medium List 1 Accent 1" w:uiPriority="65"/>
-    <w:lsdException w:name="Revision" w:semiHidden="1"/>
-    <w:lsdException w:name="List Paragraph" w:semiHidden="1" w:unhideWhenUsed="1" w:qFormat="1"/>
-    <w:lsdException w:name="Quote" w:semiHidden="1" w:unhideWhenUsed="1" w:qFormat="1"/>
-    <w:lsdException w:name="Intense Quote" w:semiHidden="1" w:unhideWhenUsed="1" w:qFormat="1"/>
-    <w:lsdException w:name="Medium List 2 Accent 1" w:uiPriority="66"/>
-    <w:lsdException w:name="Medium Grid 1 Accent 1" w:uiPriority="67"/>
-    <w:lsdException w:name="Medium Grid 2 Accent 1" w:uiPriority="68"/>
-    <w:lsdException w:name="Medium Grid 3 Accent 1" w:uiPriority="69"/>
-    <w:lsdException w:name="Dark List Accent 1" w:uiPriority="70"/>
-    <w:lsdException w:name="Colorful Shading Accent 1" w:uiPriority="71"/>
-    <w:lsdException w:name="Colorful List Accent 1" w:uiPriority="72"/>
-    <w:lsdException w:name="Colorful Grid Accent 1" w:uiPriority="73"/>
-    <w:lsdException w:name="Light Shading Accent 2" w:uiPriority="60"/>
-    <w:lsdException w:name="Light List Accent 2" w:uiPriority="61"/>
-    <w:lsdException w:name="Light Grid Accent 2" w:uiPriority="62"/>
-    <w:lsdException w:name="Medium Shading 1 Accent 2" w:uiPriority="63"/>
-    <w:lsdException w:name="Medium Shading 2 Accent 2" w:uiPriority="64"/>
-    <w:lsdException w:name="Medium List 1 Accent 2" w:uiPriority="65"/>
-    <w:lsdException w:name="Medium List 2 Accent 2" w:uiPriority="66"/>
-    <w:lsdException w:name="Medium Grid 1 Accent 2" w:uiPriority="67"/>
-    <w:lsdException w:name="Medium Grid 2 Accent 2" w:uiPriority="68"/>
-    <w:lsdException w:name="Medium Grid 3 Accent 2" w:uiPriority="69"/>
-    <w:lsdException w:name="Dark List Accent 2" w:uiPriority="70"/>
-    <w:lsdException w:name="Colorful Shading Accent 2" w:uiPriority="71"/>
-    <w:lsdException w:name="Colorful List Accent 2" w:uiPriority="72"/>
-    <w:lsdException w:name="Colorful Grid Accent 2" w:uiPriority="73"/>
-    <w:lsdException w:name="Light Shading Accent 3" w:uiPriority="60"/>
-    <w:lsdException w:name="Light List Accent 3" w:uiPriority="61"/>
-    <w:lsdException w:name="Light Grid Accent 3" w:uiPriority="62"/>
-    <w:lsdException w:name="Medium Shading 1 Accent 3" w:uiPriority="63"/>
-    <w:lsdException w:name="Medium Shading 2 Accent 3" w:uiPriority="64"/>
-    <w:lsdException w:name="Medium List 1 Accent 3" w:uiPriority="65"/>
-    <w:lsdException w:name="Medium List 2 Accent 3" w:uiPriority="66"/>
-    <w:lsdException w:name="Medium Grid 1 Accent 3" w:uiPriority="67"/>
-    <w:lsdException w:name="Medium Grid 2 Accent 3" w:uiPriority="68"/>
-    <w:lsdException w:name="Medium Grid 3 Accent 3" w:uiPriority="69"/>
-    <w:lsdException w:name="Dark List Accent 3" w:uiPriority="70"/>
-    <w:lsdException w:name="Colorful Shading Accent 3" w:uiPriority="71"/>
-    <w:lsdException w:name="Colorful List Accent 3" w:uiPriority="72"/>
-    <w:lsdException w:name="Colorful Grid Accent 3" w:uiPriority="73"/>
-    <w:lsdException w:name="Light Shading Accent 4" w:uiPriority="60"/>
-    <w:lsdException w:name="Light List Accent 4" w:uiPriority="61"/>
-    <w:lsdException w:name="Light Grid Accent 4" w:uiPriority="62"/>
-    <w:lsdException w:name="Medium Shading 1 Accent 4" w:uiPriority="63"/>
-    <w:lsdException w:name="Medium Shading 2 Accent 4" w:uiPriority="64"/>
-    <w:lsdException w:name="Medium List 1 Accent 4" w:uiPriority="65"/>
-    <w:lsdException w:name="Medium List 2 Accent 4" w:uiPriority="66"/>
-    <w:lsdException w:name="Medium Grid 1 Accent 4" w:uiPriority="67"/>
-    <w:lsdException w:name="Medium Grid 2 Accent 4" w:uiPriority="68"/>
-    <w:lsdException w:name="Medium Grid 3 Accent 4" w:uiPriority="69"/>
-    <w:lsdException w:name="Dark List Accent 4" w:uiPriority="70"/>
-    <w:lsdException w:name="Colorful Shading Accent 4" w:uiPriority="71"/>
-    <w:lsdException w:name="Colorful List Accent 4" w:uiPriority="72"/>
-    <w:lsdException w:name="Colorful Grid Accent 4" w:uiPriority="73"/>
-    <w:lsdException w:name="Light Shading Accent 5" w:uiPriority="60"/>
-    <w:lsdException w:name="Light List Accent 5" w:uiPriority="61"/>
-    <w:lsdException w:name="Light Grid Accent 5" w:uiPriority="62"/>
-    <w:lsdException w:name="Medium Shading 1 Accent 5" w:uiPriority="63"/>
-    <w:lsdException w:name="Medium Shading 2 Accent 5" w:uiPriority="64"/>
-    <w:lsdException w:name="Medium List 1 Accent 5" w:uiPriority="65"/>
-    <w:lsdException w:name="Medium List 2 Accent 5" w:uiPriority="66"/>
-    <w:lsdException w:name="Medium Grid 1 Accent 5" w:uiPriority="67"/>
-    <w:lsdException w:name="Medium Grid 2 Accent 5" w:uiPriority="68"/>
-    <w:lsdException w:name="Medium Grid 3 Accent 5" w:uiPriority="69"/>
-    <w:lsdException w:name="Dark List Accent 5" w:uiPriority="70"/>
-    <w:lsdException w:name="Colorful Shading Accent 5" w:uiPriority="71"/>
-    <w:lsdException w:name="Colorful List Accent 5" w:uiPriority="72"/>
-    <w:lsdException w:name="Colorful Grid Accent 5" w:uiPriority="73"/>
-    <w:lsdException w:name="Light Shading Accent 6" w:uiPriority="60"/>
-    <w:lsdException w:name="Light List Accent 6" w:uiPriority="61"/>
-    <w:lsdException w:name="Light Grid Accent 6" w:uiPriority="62"/>
-    <w:lsdException w:name="Medium Shading 1 Accent 6" w:uiPriority="63"/>
-    <w:lsdException w:name="Medium Shading 2 Accent 6" w:uiPriority="64"/>
-    <w:lsdException w:name="Medium List 1 Accent 6" w:uiPriority="65"/>
-    <w:lsdException w:name="Medium List 2 Accent 6" w:uiPriority="66"/>
-    <w:lsdException w:name="Medium Grid 1 Accent 6" w:uiPriority="67"/>
-    <w:lsdException w:name="Medium Grid 2 Accent 6" w:uiPriority="68"/>
-    <w:lsdException w:name="Medium Grid 3 Accent 6" w:uiPriority="69"/>
-    <w:lsdException w:name="Dark List Accent 6" w:uiPriority="70"/>
-    <w:lsdException w:name="Colorful Shading Accent 6" w:uiPriority="71"/>
-    <w:lsdException w:name="Colorful List Accent 6" w:uiPriority="72"/>
-    <w:lsdException w:name="Colorful Grid Accent 6" w:uiPriority="73"/>
-    <w:lsdException w:name="Subtle Emphasis" w:semiHidden="1" w:unhideWhenUsed="1" w:qFormat="1"/>
-    <w:lsdException w:name="Intense Emphasis" w:semiHidden="1" w:unhideWhenUsed="1" w:qFormat="1"/>
-    <w:lsdException w:name="Subtle Reference" w:semiHidden="1" w:unhideWhenUsed="1" w:qFormat="1"/>
-    <w:lsdException w:name="Intense Reference" w:semiHidden="1" w:unhideWhenUsed="1" w:qFormat="1"/>
-    <w:lsdException w:name="Book Title" w:semiHidden="1" w:unhideWhenUsed="1" w:qFormat="1"/>
-    <w:lsdException w:name="Bibliography" w:semiHidden="1" w:unhideWhenUsed="1"/>
-    <w:lsdException w:name="TOC Heading" w:semiHidden="1" w:unhideWhenUsed="1" w:qFormat="1"/>
-    <w:lsdException w:name="Plain Table 1" w:uiPriority="41"/>
-    <w:lsdException w:name="Plain Table 2" w:uiPriority="42"/>
-    <w:lsdException w:name="Plain Table 3" w:uiPriority="43"/>
-    <w:lsdException w:name="Plain Table 4" w:uiPriority="44"/>
-    <w:lsdException w:name="Plain Table 5" w:uiPriority="45"/>
-    <w:lsdException w:name="Grid Table Light" w:uiPriority="40"/>
-    <w:lsdException w:name="Grid Table 1 Light" w:uiPriority="46"/>
-    <w:lsdException w:name="Grid Table 2" w:uiPriority="47"/>
-    <w:lsdException w:name="Grid Table 3" w:uiPriority="48"/>
-    <w:lsdException w:name="Grid Table 4" w:uiPriority="49"/>
-    <w:lsdException w:name="Grid Table 5 Dark" w:uiPriority="50"/>
-    <w:lsdException w:name="Grid Table 6 Colorful" w:uiPriority="51"/>
-    <w:lsdException w:name="Grid Table 7 Colorful" w:uiPriority="52"/>
-    <w:lsdException w:name="Grid Table 1 Light Accent 1" w:uiPriority="46"/>
-    <w:lsdException w:name="Grid Table 2 Accent 1" w:uiPriority="47"/>
-    <w:lsdException w:name="Grid Table 3 Accent 1" w:uiPriority="48"/>
-    <w:lsdException w:name="Grid Table 4 Accent 1" w:uiPriority="49"/>
-    <w:lsdException w:name="Grid Table 5 Dark Accent 1" w:uiPriority="50"/>
-    <w:lsdException w:name="Grid Table 6 Colorful Accent 1" w:uiPriority="51"/>
-    <w:lsdException w:name="Grid Table 7 Colorful Accent 1" w:uiPriority="52"/>
-    <w:lsdException w:name="Grid Table 1 Light Accent 2" w:uiPriority="46"/>
-    <w:lsdException w:name="Grid Table 2 Accent 2" w:uiPriority="47"/>
-    <w:lsdException w:name="Grid Table 3 Accent 2" w:uiPriority="48"/>
-    <w:lsdException w:name="Grid Table 4 Accent 2" w:uiPriority="49"/>
-    <w:lsdException w:name="Grid Table 5 Dark Accent 2" w:uiPriority="50"/>
-    <w:lsdException w:name="Grid Table 6 Colorful Accent 2" w:uiPriority="51"/>
-    <w:lsdException w:name="Grid Table 7 Colorful Accent 2" w:uiPriority="52"/>
-    <w:lsdException w:name="Grid Table 1 Light Accent 3" w:uiPriority="46"/>
-    <w:lsdException w:name="Grid Table 2 Accent 3" w:uiPriority="47"/>
-    <w:lsdException w:name="Grid Table 3 Accent 3" w:uiPriority="48"/>
-    <w:lsdException w:name="Grid Table 4 Accent 3" w:uiPriority="49"/>
-    <w:lsdException w:name="Grid Table 5 Dark Accent 3" w:uiPriority="50"/>
-    <w:lsdException w:name="Grid Table 6 Colorful Accent 3" w:uiPriority="51"/>
-    <w:lsdException w:name="Grid Table 7 Colorful Accent 3" w:uiPriority="52"/>
-    <w:lsdException w:name="Grid Table 1 Light Accent 4" w:uiPriority="46"/>
-    <w:lsdException w:name="Grid Table 2 Accent 4" w:uiPriority="47"/>
-    <w:lsdException w:name="Grid Table 3 Accent 4" w:uiPriority="48"/>
-    <w:lsdException w:name="Grid Table 4 Accent 4" w:uiPriority="49"/>
-    <w:lsdException w:name="Grid Table 5 Dark Accent 4" w:uiPriority="50"/>
-    <w:lsdException w:name="Grid Table 6 Colorful Accent 4" w:uiPriority="51"/>
-    <w:lsdException w:name="Grid Table 7 Colorful Accent 4" w:uiPriority="52"/>
-    <w:lsdException w:name="Grid Table 1 Light Accent 5" w:uiPriority="46"/>
-    <w:lsdException w:name="Grid Table 2 Accent 5" w:uiPriority="47"/>
-    <w:lsdException w:name="Grid Table 3 Accent 5" w:uiPriority="48"/>
-    <w:lsdException w:name="Grid Table 4 Accent 5" w:uiPriority="49"/>
-    <w:lsdException w:name="Grid Table 5 Dark Accent 5" w:uiPriority="50"/>
-    <w:lsdException w:name="Grid Table 6 Colorful Accent 5" w:uiPriority="51"/>
-    <w:lsdException w:name="Grid Table 7 Colorful Accent 5" w:uiPriority="52"/>
-    <w:lsdException w:name="Grid Table 1 Light Accent 6" w:uiPriority="46"/>
-    <w:lsdException w:name="Grid Table 2 Accent 6" w:uiPriority="47"/>
-    <w:lsdException w:name="Grid Table 3 Accent 6" w:uiPriority="48"/>
-    <w:lsdException w:name="Grid Table 4 Accent 6" w:uiPriority="49"/>
-    <w:lsdException w:name="Grid Table 5 Dark Accent 6" w:uiPriority="50"/>
-    <w:lsdException w:name="Grid Table 6 Colorful Accent 6" w:uiPriority="51"/>
-    <w:lsdException w:name="Grid Table 7 Colorful Accent 6" w:uiPriority="52"/>
-    <w:lsdException w:name="List Table 1 Light" w:uiPriority="46"/>
-    <w:lsdException w:name="List Table 2" w:uiPriority="47"/>
-    <w:lsdException w:name="List Table 3" w:uiPriority="48"/>
-    <w:lsdException w:name="List Table 4" w:uiPriority="49"/>
-    <w:lsdException w:name="List Table 5 Dark" w:uiPriority="50"/>
-    <w:lsdException w:name="List Table 6 Colorful" w:uiPriority="51"/>
-    <w:lsdException w:name="List Table 7 Colorful" w:uiPriority="52"/>
-    <w:lsdException w:name="List Table 1 Light Accent 1" w:uiPriority="46"/>
-    <w:lsdException w:name="List Table 2 Accent 1" w:uiPriority="47"/>
-    <w:lsdException w:name="List Table 3 Accent 1" w:uiPriority="48"/>
-    <w:lsdException w:name="List Table 4 Accent 1" w:uiPriority="49"/>
-    <w:lsdException w:name="List Table 5 Dark Accent 1" w:uiPriority="50"/>
-    <w:lsdException w:name="List Table 6 Colorful Accent 1" w:uiPriority="51"/>
-    <w:lsdException w:name="List Table 7 Colorful Accent 1" w:uiPriority="52"/>
-    <w:lsdException w:name="List Table 1 Light Accent 2" w:uiPriority="46"/>
-    <w:lsdException w:name="List Table 2 Accent 2" w:uiPriority="47"/>
-    <w:lsdException w:name="List Table 3 Accent 2" w:uiPriority="48"/>
-    <w:lsdException w:name="List Table 4 Accent 2" w:uiPriority="49"/>
-    <w:lsdException w:name="List Table 5 Dark Accent 2" w:uiPriority="50"/>
-    <w:lsdException w:name="List Table 6 Colorful Accent 2" w:uiPriority="51"/>
-    <w:lsdException w:name="List Table 7 Colorful Accent 2" w:uiPriority="52"/>
-    <w:lsdException w:name="List Table 1 Light Accent 3" w:uiPriority="46"/>
-    <w:lsdException w:name="List Table 2 Accent 3" w:uiPriority="47"/>
-    <w:lsdException w:name="List Table 3 Accent 3" w:uiPriority="48"/>
-    <w:lsdException w:name="List Table 4 Accent 3" w:uiPriority="49"/>
-    <w:lsdException w:name="List Table 5 Dark Accent 3" w:uiPriority="50"/>
-    <w:lsdException w:name="List Table 6 Colorful Accent 3" w:uiPriority="51"/>
-    <w:lsdException w:name="List Table 7 Colorful Accent 3" w:uiPriority="52"/>
-    <w:lsdException w:name="List Table 1 Light Accent 4" w:uiPriority="46"/>
-    <w:lsdException w:name="List Table 2 Accent 4" w:uiPriority="47"/>
-    <w:lsdException w:name="List Table 3 Accent 4" w:uiPriority="48"/>
-    <w:lsdException w:name="List Table 4 Accent 4" w:uiPriority="49"/>
-    <w:lsdException w:name="List Table 5 Dark Accent 4" w:uiPriority="50"/>
-    <w:lsdException w:name="List Table 6 Colorful Accent 4" w:uiPriority="51"/>
-    <w:lsdException w:name="List Table 7 Colorful Accent 4" w:uiPriority="52"/>
-    <w:lsdException w:name="List Table 1 Light Accent 5" w:uiPriority="46"/>
-    <w:lsdException w:name="List Table 2 Accent 5" w:uiPriority="47"/>
-    <w:lsdException w:name="List Table 3 Accent 5" w:uiPriority="48"/>
-    <w:lsdException w:name="List Table 4 Accent 5" w:uiPriority="49"/>
-    <w:lsdException w:name="List Table 5 Dark Accent 5" w:uiPriority="50"/>
-    <w:lsdException w:name="List Table 6 Colorful Accent 5" w:uiPriority="51"/>
-    <w:lsdException w:name="List Table 7 Colorful Accent 5" w:uiPriority="52"/>
-    <w:lsdException w:name="List Table 1 Light Accent 6" w:uiPriority="46"/>
-    <w:lsdException w:name="List Table 2 Accent 6" w:uiPriority="47"/>
-    <w:lsdException w:name="List Table 3 Accent 6" w:uiPriority="48"/>
-    <w:lsdException w:name="List Table 4 Accent 6" w:uiPriority="49"/>
-    <w:lsdException w:name="List Table 5 Dark Accent 6" w:uiPriority="50"/>
-    <w:lsdException w:name="List Table 6 Colorful Accent 6" w:uiPriority="51"/>
-    <w:lsdException w:name="List Table 7 Colorful Accent 6" w:uiPriority="52"/>
+  <w:latentStyles w:defLockedState="0" w:defUIPriority="99" w:defSemiHidden="1" w:defUnhideWhenUsed="1" w:defQFormat="0" w:count="267">
+    <w:lsdException w:name="Normal" w:semiHidden="0" w:uiPriority="4" w:unhideWhenUsed="0" w:qFormat="1"/>
+    <w:lsdException w:name="heading 1" w:semiHidden="0" w:uiPriority="0" w:unhideWhenUsed="0" w:qFormat="1"/>
+    <w:lsdException w:name="heading 2" w:uiPriority="1" w:qFormat="1"/>
+    <w:lsdException w:name="heading 3" w:uiPriority="2" w:qFormat="1"/>
+    <w:lsdException w:name="heading 4" w:uiPriority="3" w:qFormat="1"/>
+    <w:lsdException w:name="heading 5" w:qFormat="1"/>
+    <w:lsdException w:name="heading 6" w:qFormat="1"/>
+    <w:lsdException w:name="heading 7" w:qFormat="1"/>
+    <w:lsdException w:name="heading 8" w:qFormat="1"/>
+    <w:lsdException w:name="heading 9" w:qFormat="1"/>
+    <w:lsdException w:name="caption" w:qFormat="1"/>
+    <w:lsdException w:name="Title" w:qFormat="1"/>
+    <w:lsdException w:name="Default Paragraph Font" w:uiPriority="1"/>
+    <w:lsdException w:name="Subtitle" w:qFormat="1"/>
+    <w:lsdException w:name="Strong" w:qFormat="1"/>
+    <w:lsdException w:name="Emphasis" w:semiHidden="0" w:uiPriority="7" w:unhideWhenUsed="0" w:qFormat="1"/>
+    <w:lsdException w:name="Table Grid" w:semiHidden="0" w:uiPriority="39" w:unhideWhenUsed="0"/>
+    <w:lsdException w:name="No Spacing" w:qFormat="1"/>
+    <w:lsdException w:name="Light Shading" w:semiHidden="0" w:uiPriority="60" w:unhideWhenUsed="0"/>
+    <w:lsdException w:name="Light List" w:semiHidden="0" w:uiPriority="61" w:unhideWhenUsed="0"/>
+    <w:lsdException w:name="Light Grid" w:semiHidden="0" w:uiPriority="62" w:unhideWhenUsed="0"/>
+    <w:lsdException w:name="Medium Shading 1" w:semiHidden="0" w:uiPriority="63" w:unhideWhenUsed="0"/>
+    <w:lsdException w:name="Medium Shading 2" w:semiHidden="0" w:uiPriority="64" w:unhideWhenUsed="0"/>
+    <w:lsdException w:name="Medium List 1" w:semiHidden="0" w:uiPriority="65" w:unhideWhenUsed="0"/>
+    <w:lsdException w:name="Medium List 2" w:semiHidden="0" w:uiPriority="66" w:unhideWhenUsed="0"/>
+    <w:lsdException w:name="Medium Grid 1" w:semiHidden="0" w:uiPriority="67" w:unhideWhenUsed="0"/>
+    <w:lsdException w:name="Medium Grid 2" w:semiHidden="0" w:uiPriority="68" w:unhideWhenUsed="0"/>
+    <w:lsdException w:name="Medium Grid 3" w:semiHidden="0" w:uiPriority="69" w:unhideWhenUsed="0"/>
+    <w:lsdException w:name="Dark List" w:semiHidden="0" w:uiPriority="70" w:unhideWhenUsed="0"/>
+    <w:lsdException w:name="Colorful Shading" w:semiHidden="0" w:uiPriority="71" w:unhideWhenUsed="0"/>
+    <w:lsdException w:name="Colorful List" w:semiHidden="0" w:uiPriority="72" w:unhideWhenUsed="0"/>
+    <w:lsdException w:name="Colorful Grid" w:semiHidden="0" w:uiPriority="73" w:unhideWhenUsed="0"/>
+    <w:lsdException w:name="Light Shading Accent 1" w:semiHidden="0" w:uiPriority="60" w:unhideWhenUsed="0"/>
+    <w:lsdException w:name="Light List Accent 1" w:semiHidden="0" w:uiPriority="61" w:unhideWhenUsed="0"/>
+    <w:lsdException w:name="Light Grid Accent 1" w:semiHidden="0" w:uiPriority="62" w:unhideWhenUsed="0"/>
+    <w:lsdException w:name="Medium Shading 1 Accent 1" w:semiHidden="0" w:uiPriority="63" w:unhideWhenUsed="0"/>
+    <w:lsdException w:name="Medium Shading 2 Accent 1" w:semiHidden="0" w:uiPriority="64" w:unhideWhenUsed="0"/>
+    <w:lsdException w:name="Medium List 1 Accent 1" w:semiHidden="0" w:uiPriority="65" w:unhideWhenUsed="0"/>
+    <w:lsdException w:name="Revision" w:unhideWhenUsed="0"/>
+    <w:lsdException w:name="List Paragraph" w:qFormat="1"/>
+    <w:lsdException w:name="Quote" w:qFormat="1"/>
+    <w:lsdException w:name="Intense Quote" w:qFormat="1"/>
+    <w:lsdException w:name="Medium List 2 Accent 1" w:semiHidden="0" w:uiPriority="66" w:unhideWhenUsed="0"/>
+    <w:lsdException w:name="Medium Grid 1 Accent 1" w:semiHidden="0" w:uiPriority="67" w:unhideWhenUsed="0"/>
+    <w:lsdException w:name="Medium Grid 2 Accent 1" w:semiHidden="0" w:uiPriority="68" w:unhideWhenUsed="0"/>
+    <w:lsdException w:name="Medium Grid 3 Accent 1" w:semiHidden="0" w:uiPriority="69" w:unhideWhenUsed="0"/>
+    <w:lsdException w:name="Dark List Accent 1" w:semiHidden="0" w:uiPriority="70" w:unhideWhenUsed="0"/>
+    <w:lsdException w:name="Colorful Shading Accent 1" w:semiHidden="0" w:uiPriority="71" w:unhideWhenUsed="0"/>
+    <w:lsdException w:name="Colorful List Accent 1" w:semiHidden="0" w:uiPriority="72" w:unhideWhenUsed="0"/>
+    <w:lsdException w:name="Colorful Grid Accent 1" w:semiHidden="0" w:uiPriority="73" w:unhideWhenUsed="0"/>
+    <w:lsdException w:name="Light Shading Accent 2" w:semiHidden="0" w:uiPriority="60" w:unhideWhenUsed="0"/>
+    <w:lsdException w:name="Light List Accent 2" w:semiHidden="0" w:uiPriority="61" w:unhideWhenUsed="0"/>
+    <w:lsdException w:name="Light Grid Accent 2" w:semiHidden="0" w:uiPriority="62" w:unhideWhenUsed="0"/>
+    <w:lsdException w:name="Medium Shading 1 Accent 2" w:semiHidden="0" w:uiPriority="63" w:unhideWhenUsed="0"/>
+    <w:lsdException w:name="Medium Shading 2 Accent 2" w:semiHidden="0" w:uiPriority="64" w:unhideWhenUsed="0"/>
+    <w:lsdException w:name="Medium List 1 Accent 2" w:semiHidden="0" w:uiPriority="65" w:unhideWhenUsed="0"/>
+    <w:lsdException w:name="Medium List 2 Accent 2" w:semiHidden="0" w:uiPriority="66" w:unhideWhenUsed="0"/>
+    <w:lsdException w:name="Medium Grid 1 Accent 2" w:semiHidden="0" w:uiPriority="67" w:unhideWhenUsed="0"/>
+    <w:lsdException w:name="Medium Grid 2 Accent 2" w:semiHidden="0" w:uiPriority="68" w:unhideWhenUsed="0"/>
+    <w:lsdException w:name="Medium Grid 3 Accent 2" w:semiHidden="0" w:uiPriority="69" w:unhideWhenUsed="0"/>
+    <w:lsdException w:name="Dark List Accent 2" w:semiHidden="0" w:uiPriority="70" w:unhideWhenUsed="0"/>
+    <w:lsdException w:name="Colorful Shading Accent 2" w:semiHidden="0" w:uiPriority="71" w:unhideWhenUsed="0"/>
+    <w:lsdException w:name="Colorful List Accent 2" w:semiHidden="0" w:uiPriority="72" w:unhideWhenUsed="0"/>
+    <w:lsdException w:name="Colorful Grid Accent 2" w:semiHidden="0" w:uiPriority="73" w:unhideWhenUsed="0"/>
+    <w:lsdException w:name="Light Shading Accent 3" w:semiHidden="0" w:uiPriority="60" w:unhideWhenUsed="0"/>
+    <w:lsdException w:name="Light List Accent 3" w:semiHidden="0" w:uiPriority="61" w:unhideWhenUsed="0"/>
+    <w:lsdException w:name="Light Grid Accent 3" w:semiHidden="0" w:uiPriority="62" w:unhideWhenUsed="0"/>
+    <w:lsdException w:name="Medium Shading 1 Accent 3" w:semiHidden="0" w:uiPriority="63" w:unhideWhenUsed="0"/>
+    <w:lsdException w:name="Medium Shading 2 Accent 3" w:semiHidden="0" w:uiPriority="64" w:unhideWhenUsed="0"/>
+    <w:lsdException w:name="Medium List 1 Accent 3" w:semiHidden="0" w:uiPriority="65" w:unhideWhenUsed="0"/>
+    <w:lsdException w:name="Medium List 2 Accent 3" w:semiHidden="0" w:uiPriority="66" w:unhideWhenUsed="0"/>
+    <w:lsdException w:name="Medium Grid 1 Accent 3" w:semiHidden="0" w:uiPriority="67" w:unhideWhenUsed="0"/>
+    <w:lsdException w:name="Medium Grid 2 Accent 3" w:semiHidden="0" w:uiPriority="68" w:unhideWhenUsed="0"/>
+    <w:lsdException w:name="Medium Grid 3 Accent 3" w:semiHidden="0" w:uiPriority="69" w:unhideWhenUsed="0"/>
+    <w:lsdException w:name="Dark List Accent 3" w:semiHidden="0" w:uiPriority="70" w:unhideWhenUsed="0"/>
+    <w:lsdException w:name="Colorful Shading Accent 3" w:semiHidden="0" w:uiPriority="71" w:unhideWhenUsed="0"/>
+    <w:lsdException w:name="Colorful List Accent 3" w:semiHidden="0" w:uiPriority="72" w:unhideWhenUsed="0"/>
+    <w:lsdException w:name="Colorful Grid Accent 3" w:semiHidden="0" w:uiPriority="73" w:unhideWhenUsed="0"/>
+    <w:lsdException w:name="Light Shading Accent 4" w:semiHidden="0" w:uiPriority="60" w:unhideWhenUsed="0"/>
+    <w:lsdException w:name="Light List Accent 4" w:semiHidden="0" w:uiPriority="61" w:unhideWhenUsed="0"/>
+    <w:lsdException w:name="Light Grid Accent 4" w:semiHidden="0" w:uiPriority="62" w:unhideWhenUsed="0"/>
+    <w:lsdException w:name="Medium Shading 1 Accent 4" w:semiHidden="0" w:uiPriority="63" w:unhideWhenUsed="0"/>
+    <w:lsdException w:name="Medium Shading 2 Accent 4" w:semiHidden="0" w:uiPriority="64" w:unhideWhenUsed="0"/>
+    <w:lsdException w:name="Medium List 1 Accent 4" w:semiHidden="0" w:uiPriority="65" w:unhideWhenUsed="0"/>
+    <w:lsdException w:name="Medium List 2 Accent 4" w:semiHidden="0" w:uiPriority="66" w:unhideWhenUsed="0"/>
+    <w:lsdException w:name="Medium Grid 1 Accent 4" w:semiHidden="0" w:uiPriority="67" w:unhideWhenUsed="0"/>
+    <w:lsdException w:name="Medium Grid 2 Accent 4" w:semiHidden="0" w:uiPriority="68" w:unhideWhenUsed="0"/>
+    <w:lsdException w:name="Medium Grid 3 Accent 4" w:semiHidden="0" w:uiPriority="69" w:unhideWhenUsed="0"/>
+    <w:lsdException w:name="Dark List Accent 4" w:semiHidden="0" w:uiPriority="70" w:unhideWhenUsed="0"/>
+    <w:lsdException w:name="Colorful Shading Accent 4" w:semiHidden="0" w:uiPriority="71" w:unhideWhenUsed="0"/>
+    <w:lsdException w:name="Colorful List Accent 4" w:semiHidden="0" w:uiPriority="72" w:unhideWhenUsed="0"/>
+    <w:lsdException w:name="Colorful Grid Accent 4" w:semiHidden="0" w:uiPriority="73" w:unhideWhenUsed="0"/>
+    <w:lsdException w:name="Light Shading Accent 5" w:semiHidden="0" w:uiPriority="60" w:unhideWhenUsed="0"/>
+    <w:lsdException w:name="Light List Accent 5" w:semiHidden="0" w:uiPriority="61" w:unhideWhenUsed="0"/>
+    <w:lsdException w:name="Light Grid Accent 5" w:semiHidden="0" w:uiPriority="62" w:unhideWhenUsed="0"/>
+    <w:lsdException w:name="Medium Shading 1 Accent 5" w:semiHidden="0" w:uiPriority="63" w:unhideWhenUsed="0"/>
+    <w:lsdException w:name="Medium Shading 2 Accent 5" w:semiHidden="0" w:uiPriority="64" w:unhideWhenUsed="0"/>
+    <w:lsdException w:name="Medium List 1 Accent 5" w:semiHidden="0" w:uiPriority="65" w:unhideWhenUsed="0"/>
+    <w:lsdException w:name="Medium List 2 Accent 5" w:semiHidden="0" w:uiPriority="66" w:unhideWhenUsed="0"/>
+    <w:lsdException w:name="Medium Grid 1 Accent 5" w:semiHidden="0" w:uiPriority="67" w:unhideWhenUsed="0"/>
+    <w:lsdException w:name="Medium Grid 2 Accent 5" w:semiHidden="0" w:uiPriority="68" w:unhideWhenUsed="0"/>
+    <w:lsdException w:name="Medium Grid 3 Accent 5" w:semiHidden="0" w:uiPriority="69" w:unhideWhenUsed="0"/>
+    <w:lsdException w:name="Dark List Accent 5" w:semiHidden="0" w:uiPriority="70" w:unhideWhenUsed="0"/>
+    <w:lsdException w:name="Colorful Shading Accent 5" w:semiHidden="0" w:uiPriority="71" w:unhideWhenUsed="0"/>
+    <w:lsdException w:name="Colorful List Accent 5" w:semiHidden="0" w:uiPriority="72" w:unhideWhenUsed="0"/>
+    <w:lsdException w:name="Colorful Grid Accent 5" w:semiHidden="0" w:uiPriority="73" w:unhideWhenUsed="0"/>
+    <w:lsdException w:name="Light Shading Accent 6" w:semiHidden="0" w:uiPriority="60" w:unhideWhenUsed="0"/>
+    <w:lsdException w:name="Light List Accent 6" w:semiHidden="0" w:uiPriority="61" w:unhideWhenUsed="0"/>
+    <w:lsdException w:name="Light Grid Accent 6" w:semiHidden="0" w:uiPriority="62" w:unhideWhenUsed="0"/>
+    <w:lsdException w:name="Medium Shading 1 Accent 6" w:semiHidden="0" w:uiPriority="63" w:unhideWhenUsed="0"/>
+    <w:lsdException w:name="Medium Shading 2 Accent 6" w:semiHidden="0" w:uiPriority="64" w:unhideWhenUsed="0"/>
+    <w:lsdException w:name="Medium List 1 Accent 6" w:semiHidden="0" w:uiPriority="65" w:unhideWhenUsed="0"/>
+    <w:lsdException w:name="Medium List 2 Accent 6" w:semiHidden="0" w:uiPriority="66" w:unhideWhenUsed="0"/>
+    <w:lsdException w:name="Medium Grid 1 Accent 6" w:semiHidden="0" w:uiPriority="67" w:unhideWhenUsed="0"/>
+    <w:lsdException w:name="Medium Grid 2 Accent 6" w:semiHidden="0" w:uiPriority="68" w:unhideWhenUsed="0"/>
+    <w:lsdException w:name="Medium Grid 3 Accent 6" w:semiHidden="0" w:uiPriority="69" w:unhideWhenUsed="0"/>
+    <w:lsdException w:name="Dark List Accent 6" w:semiHidden="0" w:uiPriority="70" w:unhideWhenUsed="0"/>
+    <w:lsdException w:name="Colorful Shading Accent 6" w:semiHidden="0" w:uiPriority="71" w:unhideWhenUsed="0"/>
+    <w:lsdException w:name="Colorful List Accent 6" w:semiHidden="0" w:uiPriority="72" w:unhideWhenUsed="0"/>
+    <w:lsdException w:name="Colorful Grid Accent 6" w:semiHidden="0" w:uiPriority="73" w:unhideWhenUsed="0"/>
+    <w:lsdException w:name="Subtle Emphasis" w:qFormat="1"/>
+    <w:lsdException w:name="Intense Emphasis" w:qFormat="1"/>
+    <w:lsdException w:name="Subtle Reference" w:qFormat="1"/>
+    <w:lsdException w:name="Intense Reference" w:qFormat="1"/>
+    <w:lsdException w:name="Book Title" w:qFormat="1"/>
+    <w:lsdException w:name="TOC Heading" w:qFormat="1"/>
   </w:latentStyles>
   <w:style w:type="paragraph" w:default="1" w:styleId="Normal">
     <w:name w:val="Normal"/>
     <w:aliases w:val="Normal/Card"/>
     <w:uiPriority w:val="4"/>
     <w:qFormat/>
-    <w:rsid w:val="009D23F2"/>
+    <w:rsid w:val="0075141A"/>
     <w:rPr>
       <w:rFonts w:ascii="Calibri" w:hAnsi="Calibri"/>
     </w:rPr>
@@ -868,7 +825,7 @@
     <w:next w:val="Normal"/>
     <w:link w:val="Heading1Char"/>
     <w:qFormat/>
-    <w:rsid w:val="009D23F2"/>
+    <w:rsid w:val="0075141A"/>
     <w:pPr>
       <w:keepNext/>
       <w:keepLines/>
@@ -899,7 +856,7 @@
     <w:uiPriority w:val="1"/>
     <w:unhideWhenUsed/>
     <w:qFormat/>
-    <w:rsid w:val="009D23F2"/>
+    <w:rsid w:val="0075141A"/>
     <w:pPr>
       <w:keepNext/>
       <w:keepLines/>
@@ -925,7 +882,7 @@
     <w:uiPriority w:val="2"/>
     <w:unhideWhenUsed/>
     <w:qFormat/>
-    <w:rsid w:val="009D23F2"/>
+    <w:rsid w:val="0075141A"/>
     <w:pPr>
       <w:keepNext/>
       <w:keepLines/>
@@ -951,7 +908,7 @@
     <w:uiPriority w:val="3"/>
     <w:unhideWhenUsed/>
     <w:qFormat/>
-    <w:rsid w:val="009D23F2"/>
+    <w:rsid w:val="0075141A"/>
     <w:pPr>
       <w:keepNext/>
       <w:keepLines/>
@@ -970,7 +927,7 @@
     <w:uiPriority w:val="1"/>
     <w:semiHidden/>
     <w:unhideWhenUsed/>
-    <w:rsid w:val="009D23F2"/>
+    <w:rsid w:val="0075141A"/>
   </w:style>
   <w:style w:type="table" w:default="1" w:styleId="TableNormal">
     <w:name w:val="Normal Table"/>
@@ -992,14 +949,14 @@
     <w:uiPriority w:val="99"/>
     <w:semiHidden/>
     <w:unhideWhenUsed/>
-    <w:rsid w:val="009D23F2"/>
+    <w:rsid w:val="0075141A"/>
   </w:style>
   <w:style w:type="character" w:customStyle="1" w:styleId="Heading1Char">
     <w:name w:val="Heading 1 Char"/>
     <w:aliases w:val="Pocket Char"/>
     <w:basedOn w:val="DefaultParagraphFont"/>
     <w:link w:val="Heading1"/>
-    <w:rsid w:val="009D23F2"/>
+    <w:rsid w:val="0075141A"/>
     <w:rPr>
       <w:rFonts w:ascii="Calibri" w:eastAsiaTheme="majorEastAsia" w:hAnsi="Calibri" w:cstheme="majorBidi"/>
       <w:b/>
@@ -1013,7 +970,7 @@
     <w:basedOn w:val="DefaultParagraphFont"/>
     <w:link w:val="Heading2"/>
     <w:uiPriority w:val="1"/>
-    <w:rsid w:val="009D23F2"/>
+    <w:rsid w:val="0075141A"/>
     <w:rPr>
       <w:rFonts w:ascii="Calibri" w:eastAsiaTheme="majorEastAsia" w:hAnsi="Calibri" w:cstheme="majorBidi"/>
       <w:b/>
@@ -1028,7 +985,7 @@
     <w:basedOn w:val="DefaultParagraphFont"/>
     <w:link w:val="Heading3"/>
     <w:uiPriority w:val="2"/>
-    <w:rsid w:val="009D23F2"/>
+    <w:rsid w:val="0075141A"/>
     <w:rPr>
       <w:rFonts w:ascii="Calibri" w:eastAsiaTheme="majorEastAsia" w:hAnsi="Calibri" w:cstheme="majorBidi"/>
       <w:b/>
@@ -1043,7 +1000,7 @@
     <w:basedOn w:val="DefaultParagraphFont"/>
     <w:link w:val="Heading4"/>
     <w:uiPriority w:val="3"/>
-    <w:rsid w:val="009D23F2"/>
+    <w:rsid w:val="0075141A"/>
     <w:rPr>
       <w:rFonts w:ascii="Calibri" w:eastAsiaTheme="majorEastAsia" w:hAnsi="Calibri" w:cstheme="majorBidi"/>
       <w:b/>
@@ -1056,7 +1013,7 @@
     <w:basedOn w:val="DefaultParagraphFont"/>
     <w:uiPriority w:val="7"/>
     <w:qFormat/>
-    <w:rsid w:val="009D23F2"/>
+    <w:rsid w:val="0075141A"/>
     <w:rPr>
       <w:rFonts w:ascii="Calibri" w:hAnsi="Calibri"/>
       <w:b/>
@@ -1073,7 +1030,7 @@
     <w:basedOn w:val="DefaultParagraphFont"/>
     <w:uiPriority w:val="5"/>
     <w:qFormat/>
-    <w:rsid w:val="009D23F2"/>
+    <w:rsid w:val="0075141A"/>
     <w:rPr>
       <w:b/>
       <w:bCs/>
@@ -1087,7 +1044,7 @@
     <w:basedOn w:val="DefaultParagraphFont"/>
     <w:uiPriority w:val="6"/>
     <w:qFormat/>
-    <w:rsid w:val="009D23F2"/>
+    <w:rsid w:val="0075141A"/>
     <w:rPr>
       <w:b w:val="0"/>
       <w:sz w:val="22"/>
@@ -1099,10 +1056,10 @@
     <w:basedOn w:val="DefaultParagraphFont"/>
     <w:uiPriority w:val="99"/>
     <w:unhideWhenUsed/>
-    <w:rsid w:val="009D23F2"/>
-    <w:rPr>
-      <w:color w:val="0070C0"/>
-      <w:u w:val="single"/>
+    <w:rsid w:val="0075141A"/>
+    <w:rPr>
+      <w:color w:val="auto"/>
+      <w:u w:val="none"/>
     </w:rPr>
   </w:style>
   <w:style w:type="character" w:styleId="FollowedHyperlink">
@@ -1111,11 +1068,424 @@
     <w:uiPriority w:val="99"/>
     <w:semiHidden/>
     <w:unhideWhenUsed/>
-    <w:rsid w:val="009D23F2"/>
-    <w:rPr>
+    <w:rsid w:val="0075141A"/>
+    <w:rPr>
+      <w:color w:val="auto"/>
+      <w:u w:val="none"/>
+    </w:rPr>
+  </w:style>
+</w:styles>
+</file>
+
+<file path=word/stylesWithEffects.xml><?xml version="1.0" encoding="utf-8"?>
+<w:styles xmlns:wpc="http://schemas.microsoft.com/office/word/2010/wordprocessingCanvas" xmlns:mc="http://schemas.openxmlformats.org/markup-compatibility/2006" xmlns:o="urn:schemas-microsoft-com:office:office" xmlns:r="http://schemas.openxmlformats.org/officeDocument/2006/relationships" xmlns:m="http://schemas.openxmlformats.org/officeDocument/2006/math" xmlns:v="urn:schemas-microsoft-com:vml" xmlns:wp14="http://schemas.microsoft.com/office/word/2010/wordprocessingDrawing" xmlns:wp="http://schemas.openxmlformats.org/drawingml/2006/wordprocessingDrawing" xmlns:w10="urn:schemas-microsoft-com:office:word" xmlns:w="http://schemas.openxmlformats.org/wordprocessingml/2006/main" xmlns:w14="http://schemas.microsoft.com/office/word/2010/wordml" xmlns:wpg="http://schemas.microsoft.com/office/word/2010/wordprocessingGroup" xmlns:wpi="http://schemas.microsoft.com/office/word/2010/wordprocessingInk" xmlns:wne="http://schemas.microsoft.com/office/word/2006/wordml" xmlns:wps="http://schemas.microsoft.com/office/word/2010/wordprocessingShape" mc:Ignorable="w14 wp14">
+  <w:docDefaults>
+    <w:rPrDefault>
+      <w:rPr>
+        <w:rFonts w:asciiTheme="minorHAnsi" w:eastAsiaTheme="minorHAnsi" w:hAnsiTheme="minorHAnsi" w:cstheme="minorBidi"/>
+        <w:sz w:val="22"/>
+        <w:szCs w:val="22"/>
+        <w:lang w:val="en-US" w:eastAsia="en-US" w:bidi="ar-SA"/>
+      </w:rPr>
+    </w:rPrDefault>
+    <w:pPrDefault>
+      <w:pPr>
+        <w:spacing w:after="160" w:line="259" w:lineRule="auto"/>
+      </w:pPr>
+    </w:pPrDefault>
+  </w:docDefaults>
+  <w:latentStyles w:defLockedState="0" w:defUIPriority="99" w:defSemiHidden="1" w:defUnhideWhenUsed="1" w:defQFormat="0" w:count="267">
+    <w:lsdException w:name="Normal" w:semiHidden="0" w:uiPriority="4" w:unhideWhenUsed="0" w:qFormat="1"/>
+    <w:lsdException w:name="heading 1" w:semiHidden="0" w:uiPriority="0" w:unhideWhenUsed="0" w:qFormat="1"/>
+    <w:lsdException w:name="heading 2" w:uiPriority="1" w:qFormat="1"/>
+    <w:lsdException w:name="heading 3" w:uiPriority="2" w:qFormat="1"/>
+    <w:lsdException w:name="heading 4" w:uiPriority="3" w:qFormat="1"/>
+    <w:lsdException w:name="heading 5" w:qFormat="1"/>
+    <w:lsdException w:name="heading 6" w:qFormat="1"/>
+    <w:lsdException w:name="heading 7" w:qFormat="1"/>
+    <w:lsdException w:name="heading 8" w:qFormat="1"/>
+    <w:lsdException w:name="heading 9" w:qFormat="1"/>
+    <w:lsdException w:name="caption" w:qFormat="1"/>
+    <w:lsdException w:name="Title" w:qFormat="1"/>
+    <w:lsdException w:name="Default Paragraph Font" w:uiPriority="1"/>
+    <w:lsdException w:name="Subtitle" w:qFormat="1"/>
+    <w:lsdException w:name="Strong" w:qFormat="1"/>
+    <w:lsdException w:name="Emphasis" w:semiHidden="0" w:uiPriority="7" w:unhideWhenUsed="0" w:qFormat="1"/>
+    <w:lsdException w:name="Table Grid" w:semiHidden="0" w:uiPriority="39" w:unhideWhenUsed="0"/>
+    <w:lsdException w:name="No Spacing" w:qFormat="1"/>
+    <w:lsdException w:name="Light Shading" w:semiHidden="0" w:uiPriority="60" w:unhideWhenUsed="0"/>
+    <w:lsdException w:name="Light List" w:semiHidden="0" w:uiPriority="61" w:unhideWhenUsed="0"/>
+    <w:lsdException w:name="Light Grid" w:semiHidden="0" w:uiPriority="62" w:unhideWhenUsed="0"/>
+    <w:lsdException w:name="Medium Shading 1" w:semiHidden="0" w:uiPriority="63" w:unhideWhenUsed="0"/>
+    <w:lsdException w:name="Medium Shading 2" w:semiHidden="0" w:uiPriority="64" w:unhideWhenUsed="0"/>
+    <w:lsdException w:name="Medium List 1" w:semiHidden="0" w:uiPriority="65" w:unhideWhenUsed="0"/>
+    <w:lsdException w:name="Medium List 2" w:semiHidden="0" w:uiPriority="66" w:unhideWhenUsed="0"/>
+    <w:lsdException w:name="Medium Grid 1" w:semiHidden="0" w:uiPriority="67" w:unhideWhenUsed="0"/>
+    <w:lsdException w:name="Medium Grid 2" w:semiHidden="0" w:uiPriority="68" w:unhideWhenUsed="0"/>
+    <w:lsdException w:name="Medium Grid 3" w:semiHidden="0" w:uiPriority="69" w:unhideWhenUsed="0"/>
+    <w:lsdException w:name="Dark List" w:semiHidden="0" w:uiPriority="70" w:unhideWhenUsed="0"/>
+    <w:lsdException w:name="Colorful Shading" w:semiHidden="0" w:uiPriority="71" w:unhideWhenUsed="0"/>
+    <w:lsdException w:name="Colorful List" w:semiHidden="0" w:uiPriority="72" w:unhideWhenUsed="0"/>
+    <w:lsdException w:name="Colorful Grid" w:semiHidden="0" w:uiPriority="73" w:unhideWhenUsed="0"/>
+    <w:lsdException w:name="Light Shading Accent 1" w:semiHidden="0" w:uiPriority="60" w:unhideWhenUsed="0"/>
+    <w:lsdException w:name="Light List Accent 1" w:semiHidden="0" w:uiPriority="61" w:unhideWhenUsed="0"/>
+    <w:lsdException w:name="Light Grid Accent 1" w:semiHidden="0" w:uiPriority="62" w:unhideWhenUsed="0"/>
+    <w:lsdException w:name="Medium Shading 1 Accent 1" w:semiHidden="0" w:uiPriority="63" w:unhideWhenUsed="0"/>
+    <w:lsdException w:name="Medium Shading 2 Accent 1" w:semiHidden="0" w:uiPriority="64" w:unhideWhenUsed="0"/>
+    <w:lsdException w:name="Medium List 1 Accent 1" w:semiHidden="0" w:uiPriority="65" w:unhideWhenUsed="0"/>
+    <w:lsdException w:name="Revision" w:unhideWhenUsed="0"/>
+    <w:lsdException w:name="List Paragraph" w:qFormat="1"/>
+    <w:lsdException w:name="Quote" w:qFormat="1"/>
+    <w:lsdException w:name="Intense Quote" w:qFormat="1"/>
+    <w:lsdException w:name="Medium List 2 Accent 1" w:semiHidden="0" w:uiPriority="66" w:unhideWhenUsed="0"/>
+    <w:lsdException w:name="Medium Grid 1 Accent 1" w:semiHidden="0" w:uiPriority="67" w:unhideWhenUsed="0"/>
+    <w:lsdException w:name="Medium Grid 2 Accent 1" w:semiHidden="0" w:uiPriority="68" w:unhideWhenUsed="0"/>
+    <w:lsdException w:name="Medium Grid 3 Accent 1" w:semiHidden="0" w:uiPriority="69" w:unhideWhenUsed="0"/>
+    <w:lsdException w:name="Dark List Accent 1" w:semiHidden="0" w:uiPriority="70" w:unhideWhenUsed="0"/>
+    <w:lsdException w:name="Colorful Shading Accent 1" w:semiHidden="0" w:uiPriority="71" w:unhideWhenUsed="0"/>
+    <w:lsdException w:name="Colorful List Accent 1" w:semiHidden="0" w:uiPriority="72" w:unhideWhenUsed="0"/>
+    <w:lsdException w:name="Colorful Grid Accent 1" w:semiHidden="0" w:uiPriority="73" w:unhideWhenUsed="0"/>
+    <w:lsdException w:name="Light Shading Accent 2" w:semiHidden="0" w:uiPriority="60" w:unhideWhenUsed="0"/>
+    <w:lsdException w:name="Light List Accent 2" w:semiHidden="0" w:uiPriority="61" w:unhideWhenUsed="0"/>
+    <w:lsdException w:name="Light Grid Accent 2" w:semiHidden="0" w:uiPriority="62" w:unhideWhenUsed="0"/>
+    <w:lsdException w:name="Medium Shading 1 Accent 2" w:semiHidden="0" w:uiPriority="63" w:unhideWhenUsed="0"/>
+    <w:lsdException w:name="Medium Shading 2 Accent 2" w:semiHidden="0" w:uiPriority="64" w:unhideWhenUsed="0"/>
+    <w:lsdException w:name="Medium List 1 Accent 2" w:semiHidden="0" w:uiPriority="65" w:unhideWhenUsed="0"/>
+    <w:lsdException w:name="Medium List 2 Accent 2" w:semiHidden="0" w:uiPriority="66" w:unhideWhenUsed="0"/>
+    <w:lsdException w:name="Medium Grid 1 Accent 2" w:semiHidden="0" w:uiPriority="67" w:unhideWhenUsed="0"/>
+    <w:lsdException w:name="Medium Grid 2 Accent 2" w:semiHidden="0" w:uiPriority="68" w:unhideWhenUsed="0"/>
+    <w:lsdException w:name="Medium Grid 3 Accent 2" w:semiHidden="0" w:uiPriority="69" w:unhideWhenUsed="0"/>
+    <w:lsdException w:name="Dark List Accent 2" w:semiHidden="0" w:uiPriority="70" w:unhideWhenUsed="0"/>
+    <w:lsdException w:name="Colorful Shading Accent 2" w:semiHidden="0" w:uiPriority="71" w:unhideWhenUsed="0"/>
+    <w:lsdException w:name="Colorful List Accent 2" w:semiHidden="0" w:uiPriority="72" w:unhideWhenUsed="0"/>
+    <w:lsdException w:name="Colorful Grid Accent 2" w:semiHidden="0" w:uiPriority="73" w:unhideWhenUsed="0"/>
+    <w:lsdException w:name="Light Shading Accent 3" w:semiHidden="0" w:uiPriority="60" w:unhideWhenUsed="0"/>
+    <w:lsdException w:name="Light List Accent 3" w:semiHidden="0" w:uiPriority="61" w:unhideWhenUsed="0"/>
+    <w:lsdException w:name="Light Grid Accent 3" w:semiHidden="0" w:uiPriority="62" w:unhideWhenUsed="0"/>
+    <w:lsdException w:name="Medium Shading 1 Accent 3" w:semiHidden="0" w:uiPriority="63" w:unhideWhenUsed="0"/>
+    <w:lsdException w:name="Medium Shading 2 Accent 3" w:semiHidden="0" w:uiPriority="64" w:unhideWhenUsed="0"/>
+    <w:lsdException w:name="Medium List 1 Accent 3" w:semiHidden="0" w:uiPriority="65" w:unhideWhenUsed="0"/>
+    <w:lsdException w:name="Medium List 2 Accent 3" w:semiHidden="0" w:uiPriority="66" w:unhideWhenUsed="0"/>
+    <w:lsdException w:name="Medium Grid 1 Accent 3" w:semiHidden="0" w:uiPriority="67" w:unhideWhenUsed="0"/>
+    <w:lsdException w:name="Medium Grid 2 Accent 3" w:semiHidden="0" w:uiPriority="68" w:unhideWhenUsed="0"/>
+    <w:lsdException w:name="Medium Grid 3 Accent 3" w:semiHidden="0" w:uiPriority="69" w:unhideWhenUsed="0"/>
+    <w:lsdException w:name="Dark List Accent 3" w:semiHidden="0" w:uiPriority="70" w:unhideWhenUsed="0"/>
+    <w:lsdException w:name="Colorful Shading Accent 3" w:semiHidden="0" w:uiPriority="71" w:unhideWhenUsed="0"/>
+    <w:lsdException w:name="Colorful List Accent 3" w:semiHidden="0" w:uiPriority="72" w:unhideWhenUsed="0"/>
+    <w:lsdException w:name="Colorful Grid Accent 3" w:semiHidden="0" w:uiPriority="73" w:unhideWhenUsed="0"/>
+    <w:lsdException w:name="Light Shading Accent 4" w:semiHidden="0" w:uiPriority="60" w:unhideWhenUsed="0"/>
+    <w:lsdException w:name="Light List Accent 4" w:semiHidden="0" w:uiPriority="61" w:unhideWhenUsed="0"/>
+    <w:lsdException w:name="Light Grid Accent 4" w:semiHidden="0" w:uiPriority="62" w:unhideWhenUsed="0"/>
+    <w:lsdException w:name="Medium Shading 1 Accent 4" w:semiHidden="0" w:uiPriority="63" w:unhideWhenUsed="0"/>
+    <w:lsdException w:name="Medium Shading 2 Accent 4" w:semiHidden="0" w:uiPriority="64" w:unhideWhenUsed="0"/>
+    <w:lsdException w:name="Medium List 1 Accent 4" w:semiHidden="0" w:uiPriority="65" w:unhideWhenUsed="0"/>
+    <w:lsdException w:name="Medium List 2 Accent 4" w:semiHidden="0" w:uiPriority="66" w:unhideWhenUsed="0"/>
+    <w:lsdException w:name="Medium Grid 1 Accent 4" w:semiHidden="0" w:uiPriority="67" w:unhideWhenUsed="0"/>
+    <w:lsdException w:name="Medium Grid 2 Accent 4" w:semiHidden="0" w:uiPriority="68" w:unhideWhenUsed="0"/>
+    <w:lsdException w:name="Medium Grid 3 Accent 4" w:semiHidden="0" w:uiPriority="69" w:unhideWhenUsed="0"/>
+    <w:lsdException w:name="Dark List Accent 4" w:semiHidden="0" w:uiPriority="70" w:unhideWhenUsed="0"/>
+    <w:lsdException w:name="Colorful Shading Accent 4" w:semiHidden="0" w:uiPriority="71" w:unhideWhenUsed="0"/>
+    <w:lsdException w:name="Colorful List Accent 4" w:semiHidden="0" w:uiPriority="72" w:unhideWhenUsed="0"/>
+    <w:lsdException w:name="Colorful Grid Accent 4" w:semiHidden="0" w:uiPriority="73" w:unhideWhenUsed="0"/>
+    <w:lsdException w:name="Light Shading Accent 5" w:semiHidden="0" w:uiPriority="60" w:unhideWhenUsed="0"/>
+    <w:lsdException w:name="Light List Accent 5" w:semiHidden="0" w:uiPriority="61" w:unhideWhenUsed="0"/>
+    <w:lsdException w:name="Light Grid Accent 5" w:semiHidden="0" w:uiPriority="62" w:unhideWhenUsed="0"/>
+    <w:lsdException w:name="Medium Shading 1 Accent 5" w:semiHidden="0" w:uiPriority="63" w:unhideWhenUsed="0"/>
+    <w:lsdException w:name="Medium Shading 2 Accent 5" w:semiHidden="0" w:uiPriority="64" w:unhideWhenUsed="0"/>
+    <w:lsdException w:name="Medium List 1 Accent 5" w:semiHidden="0" w:uiPriority="65" w:unhideWhenUsed="0"/>
+    <w:lsdException w:name="Medium List 2 Accent 5" w:semiHidden="0" w:uiPriority="66" w:unhideWhenUsed="0"/>
+    <w:lsdException w:name="Medium Grid 1 Accent 5" w:semiHidden="0" w:uiPriority="67" w:unhideWhenUsed="0"/>
+    <w:lsdException w:name="Medium Grid 2 Accent 5" w:semiHidden="0" w:uiPriority="68" w:unhideWhenUsed="0"/>
+    <w:lsdException w:name="Medium Grid 3 Accent 5" w:semiHidden="0" w:uiPriority="69" w:unhideWhenUsed="0"/>
+    <w:lsdException w:name="Dark List Accent 5" w:semiHidden="0" w:uiPriority="70" w:unhideWhenUsed="0"/>
+    <w:lsdException w:name="Colorful Shading Accent 5" w:semiHidden="0" w:uiPriority="71" w:unhideWhenUsed="0"/>
+    <w:lsdException w:name="Colorful List Accent 5" w:semiHidden="0" w:uiPriority="72" w:unhideWhenUsed="0"/>
+    <w:lsdException w:name="Colorful Grid Accent 5" w:semiHidden="0" w:uiPriority="73" w:unhideWhenUsed="0"/>
+    <w:lsdException w:name="Light Shading Accent 6" w:semiHidden="0" w:uiPriority="60" w:unhideWhenUsed="0"/>
+    <w:lsdException w:name="Light List Accent 6" w:semiHidden="0" w:uiPriority="61" w:unhideWhenUsed="0"/>
+    <w:lsdException w:name="Light Grid Accent 6" w:semiHidden="0" w:uiPriority="62" w:unhideWhenUsed="0"/>
+    <w:lsdException w:name="Medium Shading 1 Accent 6" w:semiHidden="0" w:uiPriority="63" w:unhideWhenUsed="0"/>
+    <w:lsdException w:name="Medium Shading 2 Accent 6" w:semiHidden="0" w:uiPriority="64" w:unhideWhenUsed="0"/>
+    <w:lsdException w:name="Medium List 1 Accent 6" w:semiHidden="0" w:uiPriority="65" w:unhideWhenUsed="0"/>
+    <w:lsdException w:name="Medium List 2 Accent 6" w:semiHidden="0" w:uiPriority="66" w:unhideWhenUsed="0"/>
+    <w:lsdException w:name="Medium Grid 1 Accent 6" w:semiHidden="0" w:uiPriority="67" w:unhideWhenUsed="0"/>
+    <w:lsdException w:name="Medium Grid 2 Accent 6" w:semiHidden="0" w:uiPriority="68" w:unhideWhenUsed="0"/>
+    <w:lsdException w:name="Medium Grid 3 Accent 6" w:semiHidden="0" w:uiPriority="69" w:unhideWhenUsed="0"/>
+    <w:lsdException w:name="Dark List Accent 6" w:semiHidden="0" w:uiPriority="70" w:unhideWhenUsed="0"/>
+    <w:lsdException w:name="Colorful Shading Accent 6" w:semiHidden="0" w:uiPriority="71" w:unhideWhenUsed="0"/>
+    <w:lsdException w:name="Colorful List Accent 6" w:semiHidden="0" w:uiPriority="72" w:unhideWhenUsed="0"/>
+    <w:lsdException w:name="Colorful Grid Accent 6" w:semiHidden="0" w:uiPriority="73" w:unhideWhenUsed="0"/>
+    <w:lsdException w:name="Subtle Emphasis" w:qFormat="1"/>
+    <w:lsdException w:name="Intense Emphasis" w:qFormat="1"/>
+    <w:lsdException w:name="Subtle Reference" w:qFormat="1"/>
+    <w:lsdException w:name="Intense Reference" w:qFormat="1"/>
+    <w:lsdException w:name="Book Title" w:qFormat="1"/>
+    <w:lsdException w:name="TOC Heading" w:qFormat="1"/>
+  </w:latentStyles>
+  <w:style w:type="paragraph" w:default="1" w:styleId="Normal">
+    <w:name w:val="Normal"/>
+    <w:aliases w:val="Normal/Card"/>
+    <w:uiPriority w:val="4"/>
+    <w:qFormat/>
+    <w:rsid w:val="0075141A"/>
+    <w:rPr>
+      <w:rFonts w:ascii="Calibri" w:hAnsi="Calibri"/>
+    </w:rPr>
+  </w:style>
+  <w:style w:type="paragraph" w:styleId="Heading1">
+    <w:name w:val="heading 1"/>
+    <w:aliases w:val="Pocket"/>
+    <w:basedOn w:val="Normal"/>
+    <w:next w:val="Normal"/>
+    <w:link w:val="Heading1Char"/>
+    <w:qFormat/>
+    <w:rsid w:val="0075141A"/>
+    <w:pPr>
+      <w:keepNext/>
+      <w:keepLines/>
+      <w:pageBreakBefore/>
+      <w:pBdr>
+        <w:top w:val="single" w:sz="24" w:space="1" w:color="auto"/>
+        <w:left w:val="single" w:sz="24" w:space="4" w:color="auto"/>
+        <w:bottom w:val="single" w:sz="24" w:space="1" w:color="auto"/>
+        <w:right w:val="single" w:sz="24" w:space="4" w:color="auto"/>
+      </w:pBdr>
+      <w:spacing w:before="240" w:after="0"/>
+      <w:jc w:val="center"/>
+      <w:outlineLvl w:val="0"/>
+    </w:pPr>
+    <w:rPr>
+      <w:rFonts w:eastAsiaTheme="majorEastAsia" w:cstheme="majorBidi"/>
+      <w:b/>
+      <w:sz w:val="52"/>
+      <w:szCs w:val="32"/>
+    </w:rPr>
+  </w:style>
+  <w:style w:type="paragraph" w:styleId="Heading2">
+    <w:name w:val="heading 2"/>
+    <w:aliases w:val="Hat"/>
+    <w:basedOn w:val="Normal"/>
+    <w:next w:val="Normal"/>
+    <w:link w:val="Heading2Char"/>
+    <w:uiPriority w:val="1"/>
+    <w:unhideWhenUsed/>
+    <w:qFormat/>
+    <w:rsid w:val="0075141A"/>
+    <w:pPr>
+      <w:keepNext/>
+      <w:keepLines/>
+      <w:pageBreakBefore/>
+      <w:spacing w:before="40" w:after="0"/>
+      <w:jc w:val="center"/>
+      <w:outlineLvl w:val="1"/>
+    </w:pPr>
+    <w:rPr>
+      <w:rFonts w:eastAsiaTheme="majorEastAsia" w:cstheme="majorBidi"/>
+      <w:b/>
+      <w:sz w:val="44"/>
+      <w:szCs w:val="26"/>
+      <w:u w:val="double"/>
+    </w:rPr>
+  </w:style>
+  <w:style w:type="paragraph" w:styleId="Heading3">
+    <w:name w:val="heading 3"/>
+    <w:aliases w:val="Block"/>
+    <w:basedOn w:val="Normal"/>
+    <w:next w:val="Normal"/>
+    <w:link w:val="Heading3Char"/>
+    <w:uiPriority w:val="2"/>
+    <w:unhideWhenUsed/>
+    <w:qFormat/>
+    <w:rsid w:val="0075141A"/>
+    <w:pPr>
+      <w:keepNext/>
+      <w:keepLines/>
+      <w:pageBreakBefore/>
+      <w:spacing w:before="40" w:after="0"/>
+      <w:jc w:val="center"/>
+      <w:outlineLvl w:val="2"/>
+    </w:pPr>
+    <w:rPr>
+      <w:rFonts w:eastAsiaTheme="majorEastAsia" w:cstheme="majorBidi"/>
+      <w:b/>
+      <w:sz w:val="32"/>
+      <w:szCs w:val="24"/>
+      <w:u w:val="single"/>
+    </w:rPr>
+  </w:style>
+  <w:style w:type="paragraph" w:styleId="Heading4">
+    <w:name w:val="heading 4"/>
+    <w:aliases w:val="Tag"/>
+    <w:basedOn w:val="Normal"/>
+    <w:next w:val="Normal"/>
+    <w:link w:val="Heading4Char"/>
+    <w:uiPriority w:val="3"/>
+    <w:unhideWhenUsed/>
+    <w:qFormat/>
+    <w:rsid w:val="0075141A"/>
+    <w:pPr>
+      <w:keepNext/>
+      <w:keepLines/>
+      <w:spacing w:before="40" w:after="0"/>
+      <w:outlineLvl w:val="3"/>
+    </w:pPr>
+    <w:rPr>
+      <w:rFonts w:eastAsiaTheme="majorEastAsia" w:cstheme="majorBidi"/>
+      <w:b/>
+      <w:iCs/>
+      <w:sz w:val="26"/>
+    </w:rPr>
+  </w:style>
+  <w:style w:type="character" w:default="1" w:styleId="DefaultParagraphFont">
+    <w:name w:val="Default Paragraph Font"/>
+    <w:uiPriority w:val="1"/>
+    <w:semiHidden/>
+    <w:unhideWhenUsed/>
+    <w:rsid w:val="0075141A"/>
+  </w:style>
+  <w:style w:type="table" w:default="1" w:styleId="TableNormal">
+    <w:name w:val="Normal Table"/>
+    <w:uiPriority w:val="99"/>
+    <w:semiHidden/>
+    <w:unhideWhenUsed/>
+    <w:tblPr>
+      <w:tblInd w:w="0" w:type="dxa"/>
+      <w:tblCellMar>
+        <w:top w:w="0" w:type="dxa"/>
+        <w:left w:w="108" w:type="dxa"/>
+        <w:bottom w:w="0" w:type="dxa"/>
+        <w:right w:w="108" w:type="dxa"/>
+      </w:tblCellMar>
+    </w:tblPr>
+  </w:style>
+  <w:style w:type="numbering" w:default="1" w:styleId="NoList">
+    <w:name w:val="No List"/>
+    <w:uiPriority w:val="99"/>
+    <w:semiHidden/>
+    <w:unhideWhenUsed/>
+    <w:rsid w:val="0075141A"/>
+  </w:style>
+  <w:style w:type="character" w:customStyle="1" w:styleId="Heading1Char">
+    <w:name w:val="Heading 1 Char"/>
+    <w:aliases w:val="Pocket Char"/>
+    <w:basedOn w:val="DefaultParagraphFont"/>
+    <w:link w:val="Heading1"/>
+    <w:rsid w:val="0075141A"/>
+    <w:rPr>
+      <w:rFonts w:ascii="Calibri" w:eastAsiaTheme="majorEastAsia" w:hAnsi="Calibri" w:cstheme="majorBidi"/>
+      <w:b/>
+      <w:sz w:val="52"/>
+      <w:szCs w:val="32"/>
+    </w:rPr>
+  </w:style>
+  <w:style w:type="character" w:customStyle="1" w:styleId="Heading2Char">
+    <w:name w:val="Heading 2 Char"/>
+    <w:aliases w:val="Hat Char"/>
+    <w:basedOn w:val="DefaultParagraphFont"/>
+    <w:link w:val="Heading2"/>
+    <w:uiPriority w:val="1"/>
+    <w:rsid w:val="0075141A"/>
+    <w:rPr>
+      <w:rFonts w:ascii="Calibri" w:eastAsiaTheme="majorEastAsia" w:hAnsi="Calibri" w:cstheme="majorBidi"/>
+      <w:b/>
+      <w:sz w:val="44"/>
+      <w:szCs w:val="26"/>
+      <w:u w:val="double"/>
+    </w:rPr>
+  </w:style>
+  <w:style w:type="character" w:customStyle="1" w:styleId="Heading3Char">
+    <w:name w:val="Heading 3 Char"/>
+    <w:aliases w:val="Block Char"/>
+    <w:basedOn w:val="DefaultParagraphFont"/>
+    <w:link w:val="Heading3"/>
+    <w:uiPriority w:val="2"/>
+    <w:rsid w:val="0075141A"/>
+    <w:rPr>
+      <w:rFonts w:ascii="Calibri" w:eastAsiaTheme="majorEastAsia" w:hAnsi="Calibri" w:cstheme="majorBidi"/>
+      <w:b/>
+      <w:sz w:val="32"/>
+      <w:szCs w:val="24"/>
+      <w:u w:val="single"/>
+    </w:rPr>
+  </w:style>
+  <w:style w:type="character" w:customStyle="1" w:styleId="Heading4Char">
+    <w:name w:val="Heading 4 Char"/>
+    <w:aliases w:val="Tag Char"/>
+    <w:basedOn w:val="DefaultParagraphFont"/>
+    <w:link w:val="Heading4"/>
+    <w:uiPriority w:val="3"/>
+    <w:rsid w:val="0075141A"/>
+    <w:rPr>
+      <w:rFonts w:ascii="Calibri" w:eastAsiaTheme="majorEastAsia" w:hAnsi="Calibri" w:cstheme="majorBidi"/>
+      <w:b/>
+      <w:iCs/>
+      <w:sz w:val="26"/>
+    </w:rPr>
+  </w:style>
+  <w:style w:type="character" w:styleId="Emphasis">
+    <w:name w:val="Emphasis"/>
+    <w:basedOn w:val="DefaultParagraphFont"/>
+    <w:uiPriority w:val="7"/>
+    <w:qFormat/>
+    <w:rsid w:val="0075141A"/>
+    <w:rPr>
+      <w:rFonts w:ascii="Calibri" w:hAnsi="Calibri"/>
+      <w:b/>
       <w:i w:val="0"/>
-      <w:color w:val="7030A0"/>
+      <w:iCs/>
+      <w:sz w:val="22"/>
       <w:u w:val="single"/>
+      <w:bdr w:val="none" w:sz="0" w:space="0" w:color="auto"/>
+    </w:rPr>
+  </w:style>
+  <w:style w:type="character" w:customStyle="1" w:styleId="Style13ptBold">
+    <w:name w:val="Style 13 pt Bold"/>
+    <w:aliases w:val="Cite"/>
+    <w:basedOn w:val="DefaultParagraphFont"/>
+    <w:uiPriority w:val="5"/>
+    <w:qFormat/>
+    <w:rsid w:val="0075141A"/>
+    <w:rPr>
+      <w:b/>
+      <w:bCs/>
+      <w:sz w:val="26"/>
+      <w:u w:val="none"/>
+    </w:rPr>
+  </w:style>
+  <w:style w:type="character" w:customStyle="1" w:styleId="StyleUnderline">
+    <w:name w:val="Style Underline"/>
+    <w:aliases w:val="Underline"/>
+    <w:basedOn w:val="DefaultParagraphFont"/>
+    <w:uiPriority w:val="6"/>
+    <w:qFormat/>
+    <w:rsid w:val="0075141A"/>
+    <w:rPr>
+      <w:b w:val="0"/>
+      <w:sz w:val="22"/>
+      <w:u w:val="single"/>
+    </w:rPr>
+  </w:style>
+  <w:style w:type="character" w:styleId="Hyperlink">
+    <w:name w:val="Hyperlink"/>
+    <w:basedOn w:val="DefaultParagraphFont"/>
+    <w:uiPriority w:val="99"/>
+    <w:unhideWhenUsed/>
+    <w:rsid w:val="0075141A"/>
+    <w:rPr>
+      <w:color w:val="auto"/>
+      <w:u w:val="none"/>
+    </w:rPr>
+  </w:style>
+  <w:style w:type="character" w:styleId="FollowedHyperlink">
+    <w:name w:val="FollowedHyperlink"/>
+    <w:basedOn w:val="DefaultParagraphFont"/>
+    <w:uiPriority w:val="99"/>
+    <w:semiHidden/>
+    <w:unhideWhenUsed/>
+    <w:rsid w:val="0075141A"/>
+    <w:rPr>
+      <w:color w:val="auto"/>
+      <w:u w:val="none"/>
     </w:rPr>
   </w:style>
 </w:styles>
@@ -1376,7 +1746,7 @@
   <a:extraClrSchemeLst/>
   <a:extLst>
     <a:ext uri="{05A4C25C-085E-4340-85A3-A5531E510DB2}">
-      <thm15:themeFamily xmlns:thm15="http://schemas.microsoft.com/office/thememl/2012/main" name="Office Theme" id="{62F939B6-93AF-4DB8-9C6B-D6C7DFDC589F}" vid="{4A3C46E8-61CC-4603-A589-7422A47A8E4A}"/>
+      <thm15:themeFamily xmlns="" xmlns:thm15="http://schemas.microsoft.com/office/thememl/2012/main" name="Office Theme" id="{62F939B6-93AF-4DB8-9C6B-D6C7DFDC589F}" vid="{4A3C46E8-61CC-4603-A589-7422A47A8E4A}"/>
     </a:ext>
   </a:extLst>
 </a:theme>
@@ -1387,7 +1757,7 @@
 </file>
 
 <file path=customXml/itemProps1.xml><?xml version="1.0" encoding="utf-8"?>
-<ds:datastoreItem xmlns:ds="http://schemas.openxmlformats.org/officeDocument/2006/customXml" ds:itemID="{734B95EB-FC1E-4E30-84AC-C8CBCFBE3EAB}">
+<ds:datastoreItem xmlns:ds="http://schemas.openxmlformats.org/officeDocument/2006/customXml" ds:itemID="{87E1B6B8-853B-4635-985F-4D1C5478EC16}">
   <ds:schemaRefs>
     <ds:schemaRef ds:uri="http://schemas.openxmlformats.org/officeDocument/2006/bibliography"/>
   </ds:schemaRefs>

</xml_diff>